<commit_message>
changed font to Times New Roman
</commit_message>
<xml_diff>
--- a/docs/docxs/User Manual - Administrator.docx
+++ b/docs/docxs/User Manual - Administrator.docx
@@ -501,7 +501,7 @@
     <w:sdt>
       <w:sdtPr>
         <w:rPr>
-          <w:rFonts w:asciiTheme="minorHAnsi" w:eastAsiaTheme="minorEastAsia" w:hAnsiTheme="minorHAnsi" w:cs="Times New Roman"/>
+          <w:rFonts w:eastAsiaTheme="minorEastAsia" w:cs="Times New Roman"/>
           <w:b w:val="0"/>
           <w:sz w:val="22"/>
           <w:szCs w:val="22"/>
@@ -523,12 +523,14 @@
           <w:pPr>
             <w:pStyle w:val="Hlavikaobsahu"/>
             <w:rPr>
+              <w:rFonts w:cs="Times New Roman"/>
               <w:sz w:val="22"/>
               <w:lang w:val="en-US"/>
             </w:rPr>
           </w:pPr>
           <w:r>
             <w:rPr>
+              <w:rFonts w:cs="Times New Roman"/>
               <w:lang w:val="en-US"/>
             </w:rPr>
             <w:t>Contents</w:t>
@@ -541,6 +543,7 @@
               <w:tab w:val="right" w:leader="dot" w:pos="9062"/>
             </w:tabs>
             <w:rPr>
+              <w:rFonts w:ascii="Times New Roman" w:hAnsi="Times New Roman" w:cs="Times New Roman"/>
               <w:noProof/>
             </w:rPr>
           </w:pPr>
@@ -569,7 +572,7 @@
             <w:r>
               <w:rPr>
                 <w:rStyle w:val="Hypertextovprepojenie"/>
-                <w:rFonts w:cs="Times New Roman"/>
+                <w:rFonts w:ascii="Times New Roman" w:hAnsi="Times New Roman" w:cs="Times New Roman"/>
                 <w:noProof/>
                 <w:lang w:val="en-US"/>
               </w:rPr>
@@ -577,6 +580,7 @@
             </w:r>
             <w:r>
               <w:rPr>
+                <w:rFonts w:ascii="Times New Roman" w:hAnsi="Times New Roman" w:cs="Times New Roman"/>
                 <w:noProof/>
                 <w:webHidden/>
               </w:rPr>
@@ -584,6 +588,7 @@
             </w:r>
             <w:r>
               <w:rPr>
+                <w:rFonts w:ascii="Times New Roman" w:hAnsi="Times New Roman" w:cs="Times New Roman"/>
                 <w:noProof/>
                 <w:webHidden/>
               </w:rPr>
@@ -591,6 +596,7 @@
             </w:r>
             <w:r>
               <w:rPr>
+                <w:rFonts w:ascii="Times New Roman" w:hAnsi="Times New Roman" w:cs="Times New Roman"/>
                 <w:noProof/>
                 <w:webHidden/>
               </w:rPr>
@@ -598,12 +604,14 @@
             </w:r>
             <w:r>
               <w:rPr>
-                <w:noProof/>
-                <w:webHidden/>
-              </w:rPr>
-            </w:r>
-            <w:r>
-              <w:rPr>
+                <w:rFonts w:ascii="Times New Roman" w:hAnsi="Times New Roman" w:cs="Times New Roman"/>
+                <w:noProof/>
+                <w:webHidden/>
+              </w:rPr>
+            </w:r>
+            <w:r>
+              <w:rPr>
+                <w:rFonts w:ascii="Times New Roman" w:hAnsi="Times New Roman" w:cs="Times New Roman"/>
                 <w:noProof/>
                 <w:webHidden/>
               </w:rPr>
@@ -611,6 +619,7 @@
             </w:r>
             <w:r>
               <w:rPr>
+                <w:rFonts w:ascii="Times New Roman" w:hAnsi="Times New Roman" w:cs="Times New Roman"/>
                 <w:noProof/>
                 <w:webHidden/>
               </w:rPr>
@@ -618,6 +627,7 @@
             </w:r>
             <w:r>
               <w:rPr>
+                <w:rFonts w:ascii="Times New Roman" w:hAnsi="Times New Roman" w:cs="Times New Roman"/>
                 <w:noProof/>
                 <w:webHidden/>
               </w:rPr>
@@ -632,6 +642,7 @@
               <w:tab w:val="right" w:leader="dot" w:pos="9062"/>
             </w:tabs>
             <w:rPr>
+              <w:rFonts w:ascii="Times New Roman" w:hAnsi="Times New Roman" w:cs="Times New Roman"/>
               <w:noProof/>
             </w:rPr>
           </w:pPr>
@@ -639,7 +650,7 @@
             <w:r>
               <w:rPr>
                 <w:rStyle w:val="Hypertextovprepojenie"/>
-                <w:rFonts w:cs="Times New Roman"/>
+                <w:rFonts w:ascii="Times New Roman" w:hAnsi="Times New Roman" w:cs="Times New Roman"/>
                 <w:noProof/>
                 <w:lang w:val="en-US"/>
               </w:rPr>
@@ -647,6 +658,7 @@
             </w:r>
             <w:r>
               <w:rPr>
+                <w:rFonts w:ascii="Times New Roman" w:hAnsi="Times New Roman" w:cs="Times New Roman"/>
                 <w:noProof/>
                 <w:webHidden/>
               </w:rPr>
@@ -654,6 +666,7 @@
             </w:r>
             <w:r>
               <w:rPr>
+                <w:rFonts w:ascii="Times New Roman" w:hAnsi="Times New Roman" w:cs="Times New Roman"/>
                 <w:noProof/>
                 <w:webHidden/>
               </w:rPr>
@@ -661,6 +674,7 @@
             </w:r>
             <w:r>
               <w:rPr>
+                <w:rFonts w:ascii="Times New Roman" w:hAnsi="Times New Roman" w:cs="Times New Roman"/>
                 <w:noProof/>
                 <w:webHidden/>
               </w:rPr>
@@ -668,12 +682,14 @@
             </w:r>
             <w:r>
               <w:rPr>
-                <w:noProof/>
-                <w:webHidden/>
-              </w:rPr>
-            </w:r>
-            <w:r>
-              <w:rPr>
+                <w:rFonts w:ascii="Times New Roman" w:hAnsi="Times New Roman" w:cs="Times New Roman"/>
+                <w:noProof/>
+                <w:webHidden/>
+              </w:rPr>
+            </w:r>
+            <w:r>
+              <w:rPr>
+                <w:rFonts w:ascii="Times New Roman" w:hAnsi="Times New Roman" w:cs="Times New Roman"/>
                 <w:noProof/>
                 <w:webHidden/>
               </w:rPr>
@@ -681,6 +697,7 @@
             </w:r>
             <w:r>
               <w:rPr>
+                <w:rFonts w:ascii="Times New Roman" w:hAnsi="Times New Roman" w:cs="Times New Roman"/>
                 <w:noProof/>
                 <w:webHidden/>
               </w:rPr>
@@ -688,6 +705,7 @@
             </w:r>
             <w:r>
               <w:rPr>
+                <w:rFonts w:ascii="Times New Roman" w:hAnsi="Times New Roman" w:cs="Times New Roman"/>
                 <w:noProof/>
                 <w:webHidden/>
               </w:rPr>
@@ -702,6 +720,7 @@
               <w:tab w:val="right" w:leader="dot" w:pos="9062"/>
             </w:tabs>
             <w:rPr>
+              <w:rFonts w:ascii="Times New Roman" w:hAnsi="Times New Roman" w:cs="Times New Roman"/>
               <w:noProof/>
             </w:rPr>
           </w:pPr>
@@ -709,7 +728,7 @@
             <w:r>
               <w:rPr>
                 <w:rStyle w:val="Hypertextovprepojenie"/>
-                <w:rFonts w:cs="Times New Roman"/>
+                <w:rFonts w:ascii="Times New Roman" w:hAnsi="Times New Roman" w:cs="Times New Roman"/>
                 <w:noProof/>
                 <w:lang w:val="en-US"/>
               </w:rPr>
@@ -717,6 +736,7 @@
             </w:r>
             <w:r>
               <w:rPr>
+                <w:rFonts w:ascii="Times New Roman" w:hAnsi="Times New Roman" w:cs="Times New Roman"/>
                 <w:noProof/>
                 <w:webHidden/>
               </w:rPr>
@@ -724,6 +744,7 @@
             </w:r>
             <w:r>
               <w:rPr>
+                <w:rFonts w:ascii="Times New Roman" w:hAnsi="Times New Roman" w:cs="Times New Roman"/>
                 <w:noProof/>
                 <w:webHidden/>
               </w:rPr>
@@ -731,6 +752,7 @@
             </w:r>
             <w:r>
               <w:rPr>
+                <w:rFonts w:ascii="Times New Roman" w:hAnsi="Times New Roman" w:cs="Times New Roman"/>
                 <w:noProof/>
                 <w:webHidden/>
               </w:rPr>
@@ -738,12 +760,14 @@
             </w:r>
             <w:r>
               <w:rPr>
-                <w:noProof/>
-                <w:webHidden/>
-              </w:rPr>
-            </w:r>
-            <w:r>
-              <w:rPr>
+                <w:rFonts w:ascii="Times New Roman" w:hAnsi="Times New Roman" w:cs="Times New Roman"/>
+                <w:noProof/>
+                <w:webHidden/>
+              </w:rPr>
+            </w:r>
+            <w:r>
+              <w:rPr>
+                <w:rFonts w:ascii="Times New Roman" w:hAnsi="Times New Roman" w:cs="Times New Roman"/>
                 <w:noProof/>
                 <w:webHidden/>
               </w:rPr>
@@ -751,6 +775,7 @@
             </w:r>
             <w:r>
               <w:rPr>
+                <w:rFonts w:ascii="Times New Roman" w:hAnsi="Times New Roman" w:cs="Times New Roman"/>
                 <w:noProof/>
                 <w:webHidden/>
               </w:rPr>
@@ -758,6 +783,7 @@
             </w:r>
             <w:r>
               <w:rPr>
+                <w:rFonts w:ascii="Times New Roman" w:hAnsi="Times New Roman" w:cs="Times New Roman"/>
                 <w:noProof/>
                 <w:webHidden/>
               </w:rPr>
@@ -772,6 +798,7 @@
               <w:tab w:val="right" w:leader="dot" w:pos="9062"/>
             </w:tabs>
             <w:rPr>
+              <w:rFonts w:ascii="Times New Roman" w:hAnsi="Times New Roman" w:cs="Times New Roman"/>
               <w:noProof/>
             </w:rPr>
           </w:pPr>
@@ -779,7 +806,7 @@
             <w:r>
               <w:rPr>
                 <w:rStyle w:val="Hypertextovprepojenie"/>
-                <w:rFonts w:cs="Times New Roman"/>
+                <w:rFonts w:ascii="Times New Roman" w:hAnsi="Times New Roman" w:cs="Times New Roman"/>
                 <w:noProof/>
                 <w:lang w:val="en-US"/>
               </w:rPr>
@@ -787,6 +814,7 @@
             </w:r>
             <w:r>
               <w:rPr>
+                <w:rFonts w:ascii="Times New Roman" w:hAnsi="Times New Roman" w:cs="Times New Roman"/>
                 <w:noProof/>
                 <w:webHidden/>
               </w:rPr>
@@ -794,6 +822,7 @@
             </w:r>
             <w:r>
               <w:rPr>
+                <w:rFonts w:ascii="Times New Roman" w:hAnsi="Times New Roman" w:cs="Times New Roman"/>
                 <w:noProof/>
                 <w:webHidden/>
               </w:rPr>
@@ -801,6 +830,7 @@
             </w:r>
             <w:r>
               <w:rPr>
+                <w:rFonts w:ascii="Times New Roman" w:hAnsi="Times New Roman" w:cs="Times New Roman"/>
                 <w:noProof/>
                 <w:webHidden/>
               </w:rPr>
@@ -808,12 +838,14 @@
             </w:r>
             <w:r>
               <w:rPr>
-                <w:noProof/>
-                <w:webHidden/>
-              </w:rPr>
-            </w:r>
-            <w:r>
-              <w:rPr>
+                <w:rFonts w:ascii="Times New Roman" w:hAnsi="Times New Roman" w:cs="Times New Roman"/>
+                <w:noProof/>
+                <w:webHidden/>
+              </w:rPr>
+            </w:r>
+            <w:r>
+              <w:rPr>
+                <w:rFonts w:ascii="Times New Roman" w:hAnsi="Times New Roman" w:cs="Times New Roman"/>
                 <w:noProof/>
                 <w:webHidden/>
               </w:rPr>
@@ -821,6 +853,7 @@
             </w:r>
             <w:r>
               <w:rPr>
+                <w:rFonts w:ascii="Times New Roman" w:hAnsi="Times New Roman" w:cs="Times New Roman"/>
                 <w:noProof/>
                 <w:webHidden/>
               </w:rPr>
@@ -828,6 +861,7 @@
             </w:r>
             <w:r>
               <w:rPr>
+                <w:rFonts w:ascii="Times New Roman" w:hAnsi="Times New Roman" w:cs="Times New Roman"/>
                 <w:noProof/>
                 <w:webHidden/>
               </w:rPr>
@@ -842,6 +876,7 @@
               <w:tab w:val="right" w:leader="dot" w:pos="9062"/>
             </w:tabs>
             <w:rPr>
+              <w:rFonts w:ascii="Times New Roman" w:hAnsi="Times New Roman" w:cs="Times New Roman"/>
               <w:noProof/>
             </w:rPr>
           </w:pPr>
@@ -849,7 +884,7 @@
             <w:r>
               <w:rPr>
                 <w:rStyle w:val="Hypertextovprepojenie"/>
-                <w:rFonts w:cs="Times New Roman"/>
+                <w:rFonts w:ascii="Times New Roman" w:hAnsi="Times New Roman" w:cs="Times New Roman"/>
                 <w:noProof/>
                 <w:lang w:val="en-US"/>
               </w:rPr>
@@ -857,6 +892,7 @@
             </w:r>
             <w:r>
               <w:rPr>
+                <w:rFonts w:ascii="Times New Roman" w:hAnsi="Times New Roman" w:cs="Times New Roman"/>
                 <w:noProof/>
                 <w:webHidden/>
               </w:rPr>
@@ -864,6 +900,7 @@
             </w:r>
             <w:r>
               <w:rPr>
+                <w:rFonts w:ascii="Times New Roman" w:hAnsi="Times New Roman" w:cs="Times New Roman"/>
                 <w:noProof/>
                 <w:webHidden/>
               </w:rPr>
@@ -871,6 +908,7 @@
             </w:r>
             <w:r>
               <w:rPr>
+                <w:rFonts w:ascii="Times New Roman" w:hAnsi="Times New Roman" w:cs="Times New Roman"/>
                 <w:noProof/>
                 <w:webHidden/>
               </w:rPr>
@@ -878,12 +916,14 @@
             </w:r>
             <w:r>
               <w:rPr>
-                <w:noProof/>
-                <w:webHidden/>
-              </w:rPr>
-            </w:r>
-            <w:r>
-              <w:rPr>
+                <w:rFonts w:ascii="Times New Roman" w:hAnsi="Times New Roman" w:cs="Times New Roman"/>
+                <w:noProof/>
+                <w:webHidden/>
+              </w:rPr>
+            </w:r>
+            <w:r>
+              <w:rPr>
+                <w:rFonts w:ascii="Times New Roman" w:hAnsi="Times New Roman" w:cs="Times New Roman"/>
                 <w:noProof/>
                 <w:webHidden/>
               </w:rPr>
@@ -891,6 +931,7 @@
             </w:r>
             <w:r>
               <w:rPr>
+                <w:rFonts w:ascii="Times New Roman" w:hAnsi="Times New Roman" w:cs="Times New Roman"/>
                 <w:noProof/>
                 <w:webHidden/>
               </w:rPr>
@@ -898,6 +939,7 @@
             </w:r>
             <w:r>
               <w:rPr>
+                <w:rFonts w:ascii="Times New Roman" w:hAnsi="Times New Roman" w:cs="Times New Roman"/>
                 <w:noProof/>
                 <w:webHidden/>
               </w:rPr>
@@ -912,6 +954,7 @@
               <w:tab w:val="right" w:leader="dot" w:pos="9062"/>
             </w:tabs>
             <w:rPr>
+              <w:rFonts w:ascii="Times New Roman" w:hAnsi="Times New Roman" w:cs="Times New Roman"/>
               <w:noProof/>
             </w:rPr>
           </w:pPr>
@@ -919,7 +962,7 @@
             <w:r>
               <w:rPr>
                 <w:rStyle w:val="Hypertextovprepojenie"/>
-                <w:rFonts w:cs="Times New Roman"/>
+                <w:rFonts w:ascii="Times New Roman" w:hAnsi="Times New Roman" w:cs="Times New Roman"/>
                 <w:noProof/>
                 <w:lang w:val="en-US"/>
               </w:rPr>
@@ -927,6 +970,7 @@
             </w:r>
             <w:r>
               <w:rPr>
+                <w:rFonts w:ascii="Times New Roman" w:hAnsi="Times New Roman" w:cs="Times New Roman"/>
                 <w:noProof/>
                 <w:webHidden/>
               </w:rPr>
@@ -934,6 +978,7 @@
             </w:r>
             <w:r>
               <w:rPr>
+                <w:rFonts w:ascii="Times New Roman" w:hAnsi="Times New Roman" w:cs="Times New Roman"/>
                 <w:noProof/>
                 <w:webHidden/>
               </w:rPr>
@@ -941,6 +986,7 @@
             </w:r>
             <w:r>
               <w:rPr>
+                <w:rFonts w:ascii="Times New Roman" w:hAnsi="Times New Roman" w:cs="Times New Roman"/>
                 <w:noProof/>
                 <w:webHidden/>
               </w:rPr>
@@ -948,12 +994,14 @@
             </w:r>
             <w:r>
               <w:rPr>
-                <w:noProof/>
-                <w:webHidden/>
-              </w:rPr>
-            </w:r>
-            <w:r>
-              <w:rPr>
+                <w:rFonts w:ascii="Times New Roman" w:hAnsi="Times New Roman" w:cs="Times New Roman"/>
+                <w:noProof/>
+                <w:webHidden/>
+              </w:rPr>
+            </w:r>
+            <w:r>
+              <w:rPr>
+                <w:rFonts w:ascii="Times New Roman" w:hAnsi="Times New Roman" w:cs="Times New Roman"/>
                 <w:noProof/>
                 <w:webHidden/>
               </w:rPr>
@@ -961,6 +1009,7 @@
             </w:r>
             <w:r>
               <w:rPr>
+                <w:rFonts w:ascii="Times New Roman" w:hAnsi="Times New Roman" w:cs="Times New Roman"/>
                 <w:noProof/>
                 <w:webHidden/>
               </w:rPr>
@@ -968,6 +1017,7 @@
             </w:r>
             <w:r>
               <w:rPr>
+                <w:rFonts w:ascii="Times New Roman" w:hAnsi="Times New Roman" w:cs="Times New Roman"/>
                 <w:noProof/>
                 <w:webHidden/>
               </w:rPr>
@@ -982,6 +1032,7 @@
               <w:tab w:val="right" w:leader="dot" w:pos="9062"/>
             </w:tabs>
             <w:rPr>
+              <w:rFonts w:ascii="Times New Roman" w:hAnsi="Times New Roman" w:cs="Times New Roman"/>
               <w:noProof/>
             </w:rPr>
           </w:pPr>
@@ -989,7 +1040,7 @@
             <w:r>
               <w:rPr>
                 <w:rStyle w:val="Hypertextovprepojenie"/>
-                <w:rFonts w:cs="Times New Roman"/>
+                <w:rFonts w:ascii="Times New Roman" w:hAnsi="Times New Roman" w:cs="Times New Roman"/>
                 <w:noProof/>
                 <w:lang w:val="en-US"/>
               </w:rPr>
@@ -997,6 +1048,7 @@
             </w:r>
             <w:r>
               <w:rPr>
+                <w:rFonts w:ascii="Times New Roman" w:hAnsi="Times New Roman" w:cs="Times New Roman"/>
                 <w:noProof/>
                 <w:webHidden/>
               </w:rPr>
@@ -1004,6 +1056,7 @@
             </w:r>
             <w:r>
               <w:rPr>
+                <w:rFonts w:ascii="Times New Roman" w:hAnsi="Times New Roman" w:cs="Times New Roman"/>
                 <w:noProof/>
                 <w:webHidden/>
               </w:rPr>
@@ -1011,6 +1064,7 @@
             </w:r>
             <w:r>
               <w:rPr>
+                <w:rFonts w:ascii="Times New Roman" w:hAnsi="Times New Roman" w:cs="Times New Roman"/>
                 <w:noProof/>
                 <w:webHidden/>
               </w:rPr>
@@ -1018,12 +1072,14 @@
             </w:r>
             <w:r>
               <w:rPr>
-                <w:noProof/>
-                <w:webHidden/>
-              </w:rPr>
-            </w:r>
-            <w:r>
-              <w:rPr>
+                <w:rFonts w:ascii="Times New Roman" w:hAnsi="Times New Roman" w:cs="Times New Roman"/>
+                <w:noProof/>
+                <w:webHidden/>
+              </w:rPr>
+            </w:r>
+            <w:r>
+              <w:rPr>
+                <w:rFonts w:ascii="Times New Roman" w:hAnsi="Times New Roman" w:cs="Times New Roman"/>
                 <w:noProof/>
                 <w:webHidden/>
               </w:rPr>
@@ -1031,6 +1087,7 @@
             </w:r>
             <w:r>
               <w:rPr>
+                <w:rFonts w:ascii="Times New Roman" w:hAnsi="Times New Roman" w:cs="Times New Roman"/>
                 <w:noProof/>
                 <w:webHidden/>
               </w:rPr>
@@ -1038,6 +1095,7 @@
             </w:r>
             <w:r>
               <w:rPr>
+                <w:rFonts w:ascii="Times New Roman" w:hAnsi="Times New Roman" w:cs="Times New Roman"/>
                 <w:noProof/>
                 <w:webHidden/>
               </w:rPr>
@@ -1052,6 +1110,7 @@
               <w:tab w:val="right" w:leader="dot" w:pos="9062"/>
             </w:tabs>
             <w:rPr>
+              <w:rFonts w:ascii="Times New Roman" w:hAnsi="Times New Roman" w:cs="Times New Roman"/>
               <w:noProof/>
             </w:rPr>
           </w:pPr>
@@ -1059,7 +1118,7 @@
             <w:r>
               <w:rPr>
                 <w:rStyle w:val="Hypertextovprepojenie"/>
-                <w:rFonts w:cs="Times New Roman"/>
+                <w:rFonts w:ascii="Times New Roman" w:hAnsi="Times New Roman" w:cs="Times New Roman"/>
                 <w:noProof/>
                 <w:lang w:val="en-US"/>
               </w:rPr>
@@ -1067,6 +1126,7 @@
             </w:r>
             <w:r>
               <w:rPr>
+                <w:rFonts w:ascii="Times New Roman" w:hAnsi="Times New Roman" w:cs="Times New Roman"/>
                 <w:noProof/>
                 <w:webHidden/>
               </w:rPr>
@@ -1074,6 +1134,7 @@
             </w:r>
             <w:r>
               <w:rPr>
+                <w:rFonts w:ascii="Times New Roman" w:hAnsi="Times New Roman" w:cs="Times New Roman"/>
                 <w:noProof/>
                 <w:webHidden/>
               </w:rPr>
@@ -1081,6 +1142,7 @@
             </w:r>
             <w:r>
               <w:rPr>
+                <w:rFonts w:ascii="Times New Roman" w:hAnsi="Times New Roman" w:cs="Times New Roman"/>
                 <w:noProof/>
                 <w:webHidden/>
               </w:rPr>
@@ -1088,12 +1150,14 @@
             </w:r>
             <w:r>
               <w:rPr>
-                <w:noProof/>
-                <w:webHidden/>
-              </w:rPr>
-            </w:r>
-            <w:r>
-              <w:rPr>
+                <w:rFonts w:ascii="Times New Roman" w:hAnsi="Times New Roman" w:cs="Times New Roman"/>
+                <w:noProof/>
+                <w:webHidden/>
+              </w:rPr>
+            </w:r>
+            <w:r>
+              <w:rPr>
+                <w:rFonts w:ascii="Times New Roman" w:hAnsi="Times New Roman" w:cs="Times New Roman"/>
                 <w:noProof/>
                 <w:webHidden/>
               </w:rPr>
@@ -1101,6 +1165,7 @@
             </w:r>
             <w:r>
               <w:rPr>
+                <w:rFonts w:ascii="Times New Roman" w:hAnsi="Times New Roman" w:cs="Times New Roman"/>
                 <w:noProof/>
                 <w:webHidden/>
               </w:rPr>
@@ -1108,6 +1173,7 @@
             </w:r>
             <w:r>
               <w:rPr>
+                <w:rFonts w:ascii="Times New Roman" w:hAnsi="Times New Roman" w:cs="Times New Roman"/>
                 <w:noProof/>
                 <w:webHidden/>
               </w:rPr>
@@ -1122,6 +1188,7 @@
               <w:tab w:val="right" w:leader="dot" w:pos="9062"/>
             </w:tabs>
             <w:rPr>
+              <w:rFonts w:ascii="Times New Roman" w:hAnsi="Times New Roman" w:cs="Times New Roman"/>
               <w:noProof/>
             </w:rPr>
           </w:pPr>
@@ -1129,7 +1196,7 @@
             <w:r>
               <w:rPr>
                 <w:rStyle w:val="Hypertextovprepojenie"/>
-                <w:rFonts w:cs="Times New Roman"/>
+                <w:rFonts w:ascii="Times New Roman" w:hAnsi="Times New Roman" w:cs="Times New Roman"/>
                 <w:noProof/>
                 <w:lang w:val="en-US"/>
               </w:rPr>
@@ -1137,6 +1204,7 @@
             </w:r>
             <w:r>
               <w:rPr>
+                <w:rFonts w:ascii="Times New Roman" w:hAnsi="Times New Roman" w:cs="Times New Roman"/>
                 <w:noProof/>
                 <w:webHidden/>
               </w:rPr>
@@ -1144,6 +1212,7 @@
             </w:r>
             <w:r>
               <w:rPr>
+                <w:rFonts w:ascii="Times New Roman" w:hAnsi="Times New Roman" w:cs="Times New Roman"/>
                 <w:noProof/>
                 <w:webHidden/>
               </w:rPr>
@@ -1151,6 +1220,7 @@
             </w:r>
             <w:r>
               <w:rPr>
+                <w:rFonts w:ascii="Times New Roman" w:hAnsi="Times New Roman" w:cs="Times New Roman"/>
                 <w:noProof/>
                 <w:webHidden/>
               </w:rPr>
@@ -1158,12 +1228,14 @@
             </w:r>
             <w:r>
               <w:rPr>
-                <w:noProof/>
-                <w:webHidden/>
-              </w:rPr>
-            </w:r>
-            <w:r>
-              <w:rPr>
+                <w:rFonts w:ascii="Times New Roman" w:hAnsi="Times New Roman" w:cs="Times New Roman"/>
+                <w:noProof/>
+                <w:webHidden/>
+              </w:rPr>
+            </w:r>
+            <w:r>
+              <w:rPr>
+                <w:rFonts w:ascii="Times New Roman" w:hAnsi="Times New Roman" w:cs="Times New Roman"/>
                 <w:noProof/>
                 <w:webHidden/>
               </w:rPr>
@@ -1171,6 +1243,7 @@
             </w:r>
             <w:r>
               <w:rPr>
+                <w:rFonts w:ascii="Times New Roman" w:hAnsi="Times New Roman" w:cs="Times New Roman"/>
                 <w:noProof/>
                 <w:webHidden/>
               </w:rPr>
@@ -1178,6 +1251,7 @@
             </w:r>
             <w:r>
               <w:rPr>
+                <w:rFonts w:ascii="Times New Roman" w:hAnsi="Times New Roman" w:cs="Times New Roman"/>
                 <w:noProof/>
                 <w:webHidden/>
               </w:rPr>
@@ -1192,6 +1266,7 @@
               <w:tab w:val="right" w:leader="dot" w:pos="9062"/>
             </w:tabs>
             <w:rPr>
+              <w:rFonts w:ascii="Times New Roman" w:hAnsi="Times New Roman" w:cs="Times New Roman"/>
               <w:noProof/>
             </w:rPr>
           </w:pPr>
@@ -1199,7 +1274,7 @@
             <w:r>
               <w:rPr>
                 <w:rStyle w:val="Hypertextovprepojenie"/>
-                <w:rFonts w:cs="Times New Roman"/>
+                <w:rFonts w:ascii="Times New Roman" w:hAnsi="Times New Roman" w:cs="Times New Roman"/>
                 <w:noProof/>
                 <w:lang w:val="en-US"/>
               </w:rPr>
@@ -1207,6 +1282,7 @@
             </w:r>
             <w:r>
               <w:rPr>
+                <w:rFonts w:ascii="Times New Roman" w:hAnsi="Times New Roman" w:cs="Times New Roman"/>
                 <w:noProof/>
                 <w:webHidden/>
               </w:rPr>
@@ -1214,6 +1290,7 @@
             </w:r>
             <w:r>
               <w:rPr>
+                <w:rFonts w:ascii="Times New Roman" w:hAnsi="Times New Roman" w:cs="Times New Roman"/>
                 <w:noProof/>
                 <w:webHidden/>
               </w:rPr>
@@ -1221,6 +1298,7 @@
             </w:r>
             <w:r>
               <w:rPr>
+                <w:rFonts w:ascii="Times New Roman" w:hAnsi="Times New Roman" w:cs="Times New Roman"/>
                 <w:noProof/>
                 <w:webHidden/>
               </w:rPr>
@@ -1228,12 +1306,14 @@
             </w:r>
             <w:r>
               <w:rPr>
-                <w:noProof/>
-                <w:webHidden/>
-              </w:rPr>
-            </w:r>
-            <w:r>
-              <w:rPr>
+                <w:rFonts w:ascii="Times New Roman" w:hAnsi="Times New Roman" w:cs="Times New Roman"/>
+                <w:noProof/>
+                <w:webHidden/>
+              </w:rPr>
+            </w:r>
+            <w:r>
+              <w:rPr>
+                <w:rFonts w:ascii="Times New Roman" w:hAnsi="Times New Roman" w:cs="Times New Roman"/>
                 <w:noProof/>
                 <w:webHidden/>
               </w:rPr>
@@ -1241,6 +1321,7 @@
             </w:r>
             <w:r>
               <w:rPr>
+                <w:rFonts w:ascii="Times New Roman" w:hAnsi="Times New Roman" w:cs="Times New Roman"/>
                 <w:noProof/>
                 <w:webHidden/>
               </w:rPr>
@@ -1248,6 +1329,7 @@
             </w:r>
             <w:r>
               <w:rPr>
+                <w:rFonts w:ascii="Times New Roman" w:hAnsi="Times New Roman" w:cs="Times New Roman"/>
                 <w:noProof/>
                 <w:webHidden/>
               </w:rPr>
@@ -1262,6 +1344,7 @@
               <w:tab w:val="right" w:leader="dot" w:pos="9062"/>
             </w:tabs>
             <w:rPr>
+              <w:rFonts w:ascii="Times New Roman" w:hAnsi="Times New Roman" w:cs="Times New Roman"/>
               <w:noProof/>
             </w:rPr>
           </w:pPr>
@@ -1269,7 +1352,7 @@
             <w:r>
               <w:rPr>
                 <w:rStyle w:val="Hypertextovprepojenie"/>
-                <w:rFonts w:cs="Times New Roman"/>
+                <w:rFonts w:ascii="Times New Roman" w:hAnsi="Times New Roman" w:cs="Times New Roman"/>
                 <w:noProof/>
                 <w:lang w:val="en-US"/>
               </w:rPr>
@@ -1277,6 +1360,7 @@
             </w:r>
             <w:r>
               <w:rPr>
+                <w:rFonts w:ascii="Times New Roman" w:hAnsi="Times New Roman" w:cs="Times New Roman"/>
                 <w:noProof/>
                 <w:webHidden/>
               </w:rPr>
@@ -1284,6 +1368,7 @@
             </w:r>
             <w:r>
               <w:rPr>
+                <w:rFonts w:ascii="Times New Roman" w:hAnsi="Times New Roman" w:cs="Times New Roman"/>
                 <w:noProof/>
                 <w:webHidden/>
               </w:rPr>
@@ -1291,6 +1376,7 @@
             </w:r>
             <w:r>
               <w:rPr>
+                <w:rFonts w:ascii="Times New Roman" w:hAnsi="Times New Roman" w:cs="Times New Roman"/>
                 <w:noProof/>
                 <w:webHidden/>
               </w:rPr>
@@ -1298,12 +1384,14 @@
             </w:r>
             <w:r>
               <w:rPr>
-                <w:noProof/>
-                <w:webHidden/>
-              </w:rPr>
-            </w:r>
-            <w:r>
-              <w:rPr>
+                <w:rFonts w:ascii="Times New Roman" w:hAnsi="Times New Roman" w:cs="Times New Roman"/>
+                <w:noProof/>
+                <w:webHidden/>
+              </w:rPr>
+            </w:r>
+            <w:r>
+              <w:rPr>
+                <w:rFonts w:ascii="Times New Roman" w:hAnsi="Times New Roman" w:cs="Times New Roman"/>
                 <w:noProof/>
                 <w:webHidden/>
               </w:rPr>
@@ -1311,6 +1399,7 @@
             </w:r>
             <w:r>
               <w:rPr>
+                <w:rFonts w:ascii="Times New Roman" w:hAnsi="Times New Roman" w:cs="Times New Roman"/>
                 <w:noProof/>
                 <w:webHidden/>
               </w:rPr>
@@ -1318,6 +1407,7 @@
             </w:r>
             <w:r>
               <w:rPr>
+                <w:rFonts w:ascii="Times New Roman" w:hAnsi="Times New Roman" w:cs="Times New Roman"/>
                 <w:noProof/>
                 <w:webHidden/>
               </w:rPr>
@@ -1332,6 +1422,7 @@
               <w:tab w:val="right" w:leader="dot" w:pos="9062"/>
             </w:tabs>
             <w:rPr>
+              <w:rFonts w:ascii="Times New Roman" w:hAnsi="Times New Roman" w:cs="Times New Roman"/>
               <w:noProof/>
             </w:rPr>
           </w:pPr>
@@ -1339,7 +1430,7 @@
             <w:r>
               <w:rPr>
                 <w:rStyle w:val="Hypertextovprepojenie"/>
-                <w:rFonts w:cs="Times New Roman"/>
+                <w:rFonts w:ascii="Times New Roman" w:hAnsi="Times New Roman" w:cs="Times New Roman"/>
                 <w:noProof/>
                 <w:lang w:val="en-US"/>
               </w:rPr>
@@ -1347,6 +1438,7 @@
             </w:r>
             <w:r>
               <w:rPr>
+                <w:rFonts w:ascii="Times New Roman" w:hAnsi="Times New Roman" w:cs="Times New Roman"/>
                 <w:noProof/>
                 <w:webHidden/>
               </w:rPr>
@@ -1354,6 +1446,7 @@
             </w:r>
             <w:r>
               <w:rPr>
+                <w:rFonts w:ascii="Times New Roman" w:hAnsi="Times New Roman" w:cs="Times New Roman"/>
                 <w:noProof/>
                 <w:webHidden/>
               </w:rPr>
@@ -1361,6 +1454,7 @@
             </w:r>
             <w:r>
               <w:rPr>
+                <w:rFonts w:ascii="Times New Roman" w:hAnsi="Times New Roman" w:cs="Times New Roman"/>
                 <w:noProof/>
                 <w:webHidden/>
               </w:rPr>
@@ -1368,12 +1462,14 @@
             </w:r>
             <w:r>
               <w:rPr>
-                <w:noProof/>
-                <w:webHidden/>
-              </w:rPr>
-            </w:r>
-            <w:r>
-              <w:rPr>
+                <w:rFonts w:ascii="Times New Roman" w:hAnsi="Times New Roman" w:cs="Times New Roman"/>
+                <w:noProof/>
+                <w:webHidden/>
+              </w:rPr>
+            </w:r>
+            <w:r>
+              <w:rPr>
+                <w:rFonts w:ascii="Times New Roman" w:hAnsi="Times New Roman" w:cs="Times New Roman"/>
                 <w:noProof/>
                 <w:webHidden/>
               </w:rPr>
@@ -1381,6 +1477,7 @@
             </w:r>
             <w:r>
               <w:rPr>
+                <w:rFonts w:ascii="Times New Roman" w:hAnsi="Times New Roman" w:cs="Times New Roman"/>
                 <w:noProof/>
                 <w:webHidden/>
               </w:rPr>
@@ -1388,6 +1485,7 @@
             </w:r>
             <w:r>
               <w:rPr>
+                <w:rFonts w:ascii="Times New Roman" w:hAnsi="Times New Roman" w:cs="Times New Roman"/>
                 <w:noProof/>
                 <w:webHidden/>
               </w:rPr>
@@ -1402,6 +1500,7 @@
               <w:tab w:val="right" w:leader="dot" w:pos="9062"/>
             </w:tabs>
             <w:rPr>
+              <w:rFonts w:ascii="Times New Roman" w:hAnsi="Times New Roman" w:cs="Times New Roman"/>
               <w:noProof/>
             </w:rPr>
           </w:pPr>
@@ -1409,7 +1508,7 @@
             <w:r>
               <w:rPr>
                 <w:rStyle w:val="Hypertextovprepojenie"/>
-                <w:rFonts w:cs="Times New Roman"/>
+                <w:rFonts w:ascii="Times New Roman" w:hAnsi="Times New Roman" w:cs="Times New Roman"/>
                 <w:noProof/>
                 <w:lang w:val="en-US"/>
               </w:rPr>
@@ -1417,6 +1516,7 @@
             </w:r>
             <w:r>
               <w:rPr>
+                <w:rFonts w:ascii="Times New Roman" w:hAnsi="Times New Roman" w:cs="Times New Roman"/>
                 <w:noProof/>
                 <w:webHidden/>
               </w:rPr>
@@ -1424,6 +1524,7 @@
             </w:r>
             <w:r>
               <w:rPr>
+                <w:rFonts w:ascii="Times New Roman" w:hAnsi="Times New Roman" w:cs="Times New Roman"/>
                 <w:noProof/>
                 <w:webHidden/>
               </w:rPr>
@@ -1431,6 +1532,7 @@
             </w:r>
             <w:r>
               <w:rPr>
+                <w:rFonts w:ascii="Times New Roman" w:hAnsi="Times New Roman" w:cs="Times New Roman"/>
                 <w:noProof/>
                 <w:webHidden/>
               </w:rPr>
@@ -1438,12 +1540,14 @@
             </w:r>
             <w:r>
               <w:rPr>
-                <w:noProof/>
-                <w:webHidden/>
-              </w:rPr>
-            </w:r>
-            <w:r>
-              <w:rPr>
+                <w:rFonts w:ascii="Times New Roman" w:hAnsi="Times New Roman" w:cs="Times New Roman"/>
+                <w:noProof/>
+                <w:webHidden/>
+              </w:rPr>
+            </w:r>
+            <w:r>
+              <w:rPr>
+                <w:rFonts w:ascii="Times New Roman" w:hAnsi="Times New Roman" w:cs="Times New Roman"/>
                 <w:noProof/>
                 <w:webHidden/>
               </w:rPr>
@@ -1451,6 +1555,7 @@
             </w:r>
             <w:r>
               <w:rPr>
+                <w:rFonts w:ascii="Times New Roman" w:hAnsi="Times New Roman" w:cs="Times New Roman"/>
                 <w:noProof/>
                 <w:webHidden/>
               </w:rPr>
@@ -1458,6 +1563,7 @@
             </w:r>
             <w:r>
               <w:rPr>
+                <w:rFonts w:ascii="Times New Roman" w:hAnsi="Times New Roman" w:cs="Times New Roman"/>
                 <w:noProof/>
                 <w:webHidden/>
               </w:rPr>
@@ -1472,6 +1578,7 @@
               <w:tab w:val="right" w:leader="dot" w:pos="9062"/>
             </w:tabs>
             <w:rPr>
+              <w:rFonts w:ascii="Times New Roman" w:hAnsi="Times New Roman" w:cs="Times New Roman"/>
               <w:noProof/>
             </w:rPr>
           </w:pPr>
@@ -1479,7 +1586,7 @@
             <w:r>
               <w:rPr>
                 <w:rStyle w:val="Hypertextovprepojenie"/>
-                <w:rFonts w:cs="Times New Roman"/>
+                <w:rFonts w:ascii="Times New Roman" w:hAnsi="Times New Roman" w:cs="Times New Roman"/>
                 <w:noProof/>
                 <w:lang w:val="en-US"/>
               </w:rPr>
@@ -1487,6 +1594,7 @@
             </w:r>
             <w:r>
               <w:rPr>
+                <w:rFonts w:ascii="Times New Roman" w:hAnsi="Times New Roman" w:cs="Times New Roman"/>
                 <w:noProof/>
                 <w:webHidden/>
               </w:rPr>
@@ -1494,6 +1602,7 @@
             </w:r>
             <w:r>
               <w:rPr>
+                <w:rFonts w:ascii="Times New Roman" w:hAnsi="Times New Roman" w:cs="Times New Roman"/>
                 <w:noProof/>
                 <w:webHidden/>
               </w:rPr>
@@ -1501,6 +1610,7 @@
             </w:r>
             <w:r>
               <w:rPr>
+                <w:rFonts w:ascii="Times New Roman" w:hAnsi="Times New Roman" w:cs="Times New Roman"/>
                 <w:noProof/>
                 <w:webHidden/>
               </w:rPr>
@@ -1508,12 +1618,14 @@
             </w:r>
             <w:r>
               <w:rPr>
-                <w:noProof/>
-                <w:webHidden/>
-              </w:rPr>
-            </w:r>
-            <w:r>
-              <w:rPr>
+                <w:rFonts w:ascii="Times New Roman" w:hAnsi="Times New Roman" w:cs="Times New Roman"/>
+                <w:noProof/>
+                <w:webHidden/>
+              </w:rPr>
+            </w:r>
+            <w:r>
+              <w:rPr>
+                <w:rFonts w:ascii="Times New Roman" w:hAnsi="Times New Roman" w:cs="Times New Roman"/>
                 <w:noProof/>
                 <w:webHidden/>
               </w:rPr>
@@ -1521,6 +1633,7 @@
             </w:r>
             <w:r>
               <w:rPr>
+                <w:rFonts w:ascii="Times New Roman" w:hAnsi="Times New Roman" w:cs="Times New Roman"/>
                 <w:noProof/>
                 <w:webHidden/>
               </w:rPr>
@@ -1528,6 +1641,7 @@
             </w:r>
             <w:r>
               <w:rPr>
+                <w:rFonts w:ascii="Times New Roman" w:hAnsi="Times New Roman" w:cs="Times New Roman"/>
                 <w:noProof/>
                 <w:webHidden/>
               </w:rPr>
@@ -1542,6 +1656,7 @@
               <w:tab w:val="right" w:leader="dot" w:pos="9062"/>
             </w:tabs>
             <w:rPr>
+              <w:rFonts w:ascii="Times New Roman" w:hAnsi="Times New Roman" w:cs="Times New Roman"/>
               <w:noProof/>
             </w:rPr>
           </w:pPr>
@@ -1549,7 +1664,7 @@
             <w:r>
               <w:rPr>
                 <w:rStyle w:val="Hypertextovprepojenie"/>
-                <w:rFonts w:cs="Times New Roman"/>
+                <w:rFonts w:ascii="Times New Roman" w:hAnsi="Times New Roman" w:cs="Times New Roman"/>
                 <w:noProof/>
                 <w:lang w:val="en-US"/>
               </w:rPr>
@@ -1557,6 +1672,7 @@
             </w:r>
             <w:r>
               <w:rPr>
+                <w:rFonts w:ascii="Times New Roman" w:hAnsi="Times New Roman" w:cs="Times New Roman"/>
                 <w:noProof/>
                 <w:webHidden/>
               </w:rPr>
@@ -1564,6 +1680,7 @@
             </w:r>
             <w:r>
               <w:rPr>
+                <w:rFonts w:ascii="Times New Roman" w:hAnsi="Times New Roman" w:cs="Times New Roman"/>
                 <w:noProof/>
                 <w:webHidden/>
               </w:rPr>
@@ -1571,6 +1688,7 @@
             </w:r>
             <w:r>
               <w:rPr>
+                <w:rFonts w:ascii="Times New Roman" w:hAnsi="Times New Roman" w:cs="Times New Roman"/>
                 <w:noProof/>
                 <w:webHidden/>
               </w:rPr>
@@ -1578,12 +1696,14 @@
             </w:r>
             <w:r>
               <w:rPr>
-                <w:noProof/>
-                <w:webHidden/>
-              </w:rPr>
-            </w:r>
-            <w:r>
-              <w:rPr>
+                <w:rFonts w:ascii="Times New Roman" w:hAnsi="Times New Roman" w:cs="Times New Roman"/>
+                <w:noProof/>
+                <w:webHidden/>
+              </w:rPr>
+            </w:r>
+            <w:r>
+              <w:rPr>
+                <w:rFonts w:ascii="Times New Roman" w:hAnsi="Times New Roman" w:cs="Times New Roman"/>
                 <w:noProof/>
                 <w:webHidden/>
               </w:rPr>
@@ -1591,6 +1711,7 @@
             </w:r>
             <w:r>
               <w:rPr>
+                <w:rFonts w:ascii="Times New Roman" w:hAnsi="Times New Roman" w:cs="Times New Roman"/>
                 <w:noProof/>
                 <w:webHidden/>
               </w:rPr>
@@ -1598,6 +1719,7 @@
             </w:r>
             <w:r>
               <w:rPr>
+                <w:rFonts w:ascii="Times New Roman" w:hAnsi="Times New Roman" w:cs="Times New Roman"/>
                 <w:noProof/>
                 <w:webHidden/>
               </w:rPr>
@@ -1612,6 +1734,7 @@
               <w:tab w:val="right" w:leader="dot" w:pos="9062"/>
             </w:tabs>
             <w:rPr>
+              <w:rFonts w:ascii="Times New Roman" w:hAnsi="Times New Roman" w:cs="Times New Roman"/>
               <w:noProof/>
             </w:rPr>
           </w:pPr>
@@ -1619,7 +1742,7 @@
             <w:r>
               <w:rPr>
                 <w:rStyle w:val="Hypertextovprepojenie"/>
-                <w:rFonts w:cs="Times New Roman"/>
+                <w:rFonts w:ascii="Times New Roman" w:hAnsi="Times New Roman" w:cs="Times New Roman"/>
                 <w:noProof/>
                 <w:lang w:val="en-US"/>
               </w:rPr>
@@ -1627,6 +1750,7 @@
             </w:r>
             <w:r>
               <w:rPr>
+                <w:rFonts w:ascii="Times New Roman" w:hAnsi="Times New Roman" w:cs="Times New Roman"/>
                 <w:noProof/>
                 <w:webHidden/>
               </w:rPr>
@@ -1634,6 +1758,7 @@
             </w:r>
             <w:r>
               <w:rPr>
+                <w:rFonts w:ascii="Times New Roman" w:hAnsi="Times New Roman" w:cs="Times New Roman"/>
                 <w:noProof/>
                 <w:webHidden/>
               </w:rPr>
@@ -1641,6 +1766,7 @@
             </w:r>
             <w:r>
               <w:rPr>
+                <w:rFonts w:ascii="Times New Roman" w:hAnsi="Times New Roman" w:cs="Times New Roman"/>
                 <w:noProof/>
                 <w:webHidden/>
               </w:rPr>
@@ -1648,12 +1774,14 @@
             </w:r>
             <w:r>
               <w:rPr>
-                <w:noProof/>
-                <w:webHidden/>
-              </w:rPr>
-            </w:r>
-            <w:r>
-              <w:rPr>
+                <w:rFonts w:ascii="Times New Roman" w:hAnsi="Times New Roman" w:cs="Times New Roman"/>
+                <w:noProof/>
+                <w:webHidden/>
+              </w:rPr>
+            </w:r>
+            <w:r>
+              <w:rPr>
+                <w:rFonts w:ascii="Times New Roman" w:hAnsi="Times New Roman" w:cs="Times New Roman"/>
                 <w:noProof/>
                 <w:webHidden/>
               </w:rPr>
@@ -1661,6 +1789,7 @@
             </w:r>
             <w:r>
               <w:rPr>
+                <w:rFonts w:ascii="Times New Roman" w:hAnsi="Times New Roman" w:cs="Times New Roman"/>
                 <w:noProof/>
                 <w:webHidden/>
               </w:rPr>
@@ -1668,6 +1797,7 @@
             </w:r>
             <w:r>
               <w:rPr>
+                <w:rFonts w:ascii="Times New Roman" w:hAnsi="Times New Roman" w:cs="Times New Roman"/>
                 <w:noProof/>
                 <w:webHidden/>
               </w:rPr>
@@ -1682,6 +1812,7 @@
               <w:tab w:val="right" w:leader="dot" w:pos="9062"/>
             </w:tabs>
             <w:rPr>
+              <w:rFonts w:ascii="Times New Roman" w:hAnsi="Times New Roman" w:cs="Times New Roman"/>
               <w:noProof/>
             </w:rPr>
           </w:pPr>
@@ -1689,7 +1820,7 @@
             <w:r>
               <w:rPr>
                 <w:rStyle w:val="Hypertextovprepojenie"/>
-                <w:rFonts w:cs="Times New Roman"/>
+                <w:rFonts w:ascii="Times New Roman" w:hAnsi="Times New Roman" w:cs="Times New Roman"/>
                 <w:noProof/>
                 <w:lang w:val="en-US"/>
               </w:rPr>
@@ -1697,6 +1828,7 @@
             </w:r>
             <w:r>
               <w:rPr>
+                <w:rFonts w:ascii="Times New Roman" w:hAnsi="Times New Roman" w:cs="Times New Roman"/>
                 <w:noProof/>
                 <w:webHidden/>
               </w:rPr>
@@ -1704,6 +1836,7 @@
             </w:r>
             <w:r>
               <w:rPr>
+                <w:rFonts w:ascii="Times New Roman" w:hAnsi="Times New Roman" w:cs="Times New Roman"/>
                 <w:noProof/>
                 <w:webHidden/>
               </w:rPr>
@@ -1711,6 +1844,7 @@
             </w:r>
             <w:r>
               <w:rPr>
+                <w:rFonts w:ascii="Times New Roman" w:hAnsi="Times New Roman" w:cs="Times New Roman"/>
                 <w:noProof/>
                 <w:webHidden/>
               </w:rPr>
@@ -1718,12 +1852,14 @@
             </w:r>
             <w:r>
               <w:rPr>
-                <w:noProof/>
-                <w:webHidden/>
-              </w:rPr>
-            </w:r>
-            <w:r>
-              <w:rPr>
+                <w:rFonts w:ascii="Times New Roman" w:hAnsi="Times New Roman" w:cs="Times New Roman"/>
+                <w:noProof/>
+                <w:webHidden/>
+              </w:rPr>
+            </w:r>
+            <w:r>
+              <w:rPr>
+                <w:rFonts w:ascii="Times New Roman" w:hAnsi="Times New Roman" w:cs="Times New Roman"/>
                 <w:noProof/>
                 <w:webHidden/>
               </w:rPr>
@@ -1731,6 +1867,7 @@
             </w:r>
             <w:r>
               <w:rPr>
+                <w:rFonts w:ascii="Times New Roman" w:hAnsi="Times New Roman" w:cs="Times New Roman"/>
                 <w:noProof/>
                 <w:webHidden/>
               </w:rPr>
@@ -1738,6 +1875,7 @@
             </w:r>
             <w:r>
               <w:rPr>
+                <w:rFonts w:ascii="Times New Roman" w:hAnsi="Times New Roman" w:cs="Times New Roman"/>
                 <w:noProof/>
                 <w:webHidden/>
               </w:rPr>
@@ -1752,6 +1890,7 @@
               <w:tab w:val="right" w:leader="dot" w:pos="9062"/>
             </w:tabs>
             <w:rPr>
+              <w:rFonts w:ascii="Times New Roman" w:hAnsi="Times New Roman" w:cs="Times New Roman"/>
               <w:noProof/>
             </w:rPr>
           </w:pPr>
@@ -1759,7 +1898,7 @@
             <w:r>
               <w:rPr>
                 <w:rStyle w:val="Hypertextovprepojenie"/>
-                <w:rFonts w:cs="Times New Roman"/>
+                <w:rFonts w:ascii="Times New Roman" w:hAnsi="Times New Roman" w:cs="Times New Roman"/>
                 <w:noProof/>
                 <w:lang w:val="en-US"/>
               </w:rPr>
@@ -1767,6 +1906,7 @@
             </w:r>
             <w:r>
               <w:rPr>
+                <w:rFonts w:ascii="Times New Roman" w:hAnsi="Times New Roman" w:cs="Times New Roman"/>
                 <w:noProof/>
                 <w:webHidden/>
               </w:rPr>
@@ -1774,6 +1914,7 @@
             </w:r>
             <w:r>
               <w:rPr>
+                <w:rFonts w:ascii="Times New Roman" w:hAnsi="Times New Roman" w:cs="Times New Roman"/>
                 <w:noProof/>
                 <w:webHidden/>
               </w:rPr>
@@ -1781,6 +1922,7 @@
             </w:r>
             <w:r>
               <w:rPr>
+                <w:rFonts w:ascii="Times New Roman" w:hAnsi="Times New Roman" w:cs="Times New Roman"/>
                 <w:noProof/>
                 <w:webHidden/>
               </w:rPr>
@@ -1788,12 +1930,14 @@
             </w:r>
             <w:r>
               <w:rPr>
-                <w:noProof/>
-                <w:webHidden/>
-              </w:rPr>
-            </w:r>
-            <w:r>
-              <w:rPr>
+                <w:rFonts w:ascii="Times New Roman" w:hAnsi="Times New Roman" w:cs="Times New Roman"/>
+                <w:noProof/>
+                <w:webHidden/>
+              </w:rPr>
+            </w:r>
+            <w:r>
+              <w:rPr>
+                <w:rFonts w:ascii="Times New Roman" w:hAnsi="Times New Roman" w:cs="Times New Roman"/>
                 <w:noProof/>
                 <w:webHidden/>
               </w:rPr>
@@ -1801,6 +1945,7 @@
             </w:r>
             <w:r>
               <w:rPr>
+                <w:rFonts w:ascii="Times New Roman" w:hAnsi="Times New Roman" w:cs="Times New Roman"/>
                 <w:noProof/>
                 <w:webHidden/>
               </w:rPr>
@@ -1808,6 +1953,7 @@
             </w:r>
             <w:r>
               <w:rPr>
+                <w:rFonts w:ascii="Times New Roman" w:hAnsi="Times New Roman" w:cs="Times New Roman"/>
                 <w:noProof/>
                 <w:webHidden/>
               </w:rPr>
@@ -1822,6 +1968,7 @@
               <w:tab w:val="right" w:leader="dot" w:pos="9062"/>
             </w:tabs>
             <w:rPr>
+              <w:rFonts w:ascii="Times New Roman" w:hAnsi="Times New Roman" w:cs="Times New Roman"/>
               <w:noProof/>
             </w:rPr>
           </w:pPr>
@@ -1829,7 +1976,7 @@
             <w:r>
               <w:rPr>
                 <w:rStyle w:val="Hypertextovprepojenie"/>
-                <w:rFonts w:cs="Times New Roman"/>
+                <w:rFonts w:ascii="Times New Roman" w:hAnsi="Times New Roman" w:cs="Times New Roman"/>
                 <w:noProof/>
                 <w:lang w:val="en-US"/>
               </w:rPr>
@@ -1837,6 +1984,7 @@
             </w:r>
             <w:r>
               <w:rPr>
+                <w:rFonts w:ascii="Times New Roman" w:hAnsi="Times New Roman" w:cs="Times New Roman"/>
                 <w:noProof/>
                 <w:webHidden/>
               </w:rPr>
@@ -1844,6 +1992,7 @@
             </w:r>
             <w:r>
               <w:rPr>
+                <w:rFonts w:ascii="Times New Roman" w:hAnsi="Times New Roman" w:cs="Times New Roman"/>
                 <w:noProof/>
                 <w:webHidden/>
               </w:rPr>
@@ -1851,6 +2000,7 @@
             </w:r>
             <w:r>
               <w:rPr>
+                <w:rFonts w:ascii="Times New Roman" w:hAnsi="Times New Roman" w:cs="Times New Roman"/>
                 <w:noProof/>
                 <w:webHidden/>
               </w:rPr>
@@ -1858,12 +2008,14 @@
             </w:r>
             <w:r>
               <w:rPr>
-                <w:noProof/>
-                <w:webHidden/>
-              </w:rPr>
-            </w:r>
-            <w:r>
-              <w:rPr>
+                <w:rFonts w:ascii="Times New Roman" w:hAnsi="Times New Roman" w:cs="Times New Roman"/>
+                <w:noProof/>
+                <w:webHidden/>
+              </w:rPr>
+            </w:r>
+            <w:r>
+              <w:rPr>
+                <w:rFonts w:ascii="Times New Roman" w:hAnsi="Times New Roman" w:cs="Times New Roman"/>
                 <w:noProof/>
                 <w:webHidden/>
               </w:rPr>
@@ -1871,6 +2023,7 @@
             </w:r>
             <w:r>
               <w:rPr>
+                <w:rFonts w:ascii="Times New Roman" w:hAnsi="Times New Roman" w:cs="Times New Roman"/>
                 <w:noProof/>
                 <w:webHidden/>
               </w:rPr>
@@ -1878,6 +2031,7 @@
             </w:r>
             <w:r>
               <w:rPr>
+                <w:rFonts w:ascii="Times New Roman" w:hAnsi="Times New Roman" w:cs="Times New Roman"/>
                 <w:noProof/>
                 <w:webHidden/>
               </w:rPr>
@@ -1892,6 +2046,7 @@
               <w:tab w:val="right" w:leader="dot" w:pos="9062"/>
             </w:tabs>
             <w:rPr>
+              <w:rFonts w:ascii="Times New Roman" w:hAnsi="Times New Roman" w:cs="Times New Roman"/>
               <w:noProof/>
             </w:rPr>
           </w:pPr>
@@ -1899,7 +2054,7 @@
             <w:r>
               <w:rPr>
                 <w:rStyle w:val="Hypertextovprepojenie"/>
-                <w:rFonts w:cs="Times New Roman"/>
+                <w:rFonts w:ascii="Times New Roman" w:hAnsi="Times New Roman" w:cs="Times New Roman"/>
                 <w:noProof/>
                 <w:lang w:val="en-US"/>
               </w:rPr>
@@ -1907,6 +2062,7 @@
             </w:r>
             <w:r>
               <w:rPr>
+                <w:rFonts w:ascii="Times New Roman" w:hAnsi="Times New Roman" w:cs="Times New Roman"/>
                 <w:noProof/>
                 <w:webHidden/>
               </w:rPr>
@@ -1914,6 +2070,7 @@
             </w:r>
             <w:r>
               <w:rPr>
+                <w:rFonts w:ascii="Times New Roman" w:hAnsi="Times New Roman" w:cs="Times New Roman"/>
                 <w:noProof/>
                 <w:webHidden/>
               </w:rPr>
@@ -1921,6 +2078,7 @@
             </w:r>
             <w:r>
               <w:rPr>
+                <w:rFonts w:ascii="Times New Roman" w:hAnsi="Times New Roman" w:cs="Times New Roman"/>
                 <w:noProof/>
                 <w:webHidden/>
               </w:rPr>
@@ -1928,12 +2086,14 @@
             </w:r>
             <w:r>
               <w:rPr>
-                <w:noProof/>
-                <w:webHidden/>
-              </w:rPr>
-            </w:r>
-            <w:r>
-              <w:rPr>
+                <w:rFonts w:ascii="Times New Roman" w:hAnsi="Times New Roman" w:cs="Times New Roman"/>
+                <w:noProof/>
+                <w:webHidden/>
+              </w:rPr>
+            </w:r>
+            <w:r>
+              <w:rPr>
+                <w:rFonts w:ascii="Times New Roman" w:hAnsi="Times New Roman" w:cs="Times New Roman"/>
                 <w:noProof/>
                 <w:webHidden/>
               </w:rPr>
@@ -1941,6 +2101,7 @@
             </w:r>
             <w:r>
               <w:rPr>
+                <w:rFonts w:ascii="Times New Roman" w:hAnsi="Times New Roman" w:cs="Times New Roman"/>
                 <w:noProof/>
                 <w:webHidden/>
               </w:rPr>
@@ -1948,6 +2109,7 @@
             </w:r>
             <w:r>
               <w:rPr>
+                <w:rFonts w:ascii="Times New Roman" w:hAnsi="Times New Roman" w:cs="Times New Roman"/>
                 <w:noProof/>
                 <w:webHidden/>
               </w:rPr>
@@ -1962,6 +2124,7 @@
               <w:tab w:val="right" w:leader="dot" w:pos="9062"/>
             </w:tabs>
             <w:rPr>
+              <w:rFonts w:ascii="Times New Roman" w:hAnsi="Times New Roman" w:cs="Times New Roman"/>
               <w:noProof/>
             </w:rPr>
           </w:pPr>
@@ -1969,7 +2132,7 @@
             <w:r>
               <w:rPr>
                 <w:rStyle w:val="Hypertextovprepojenie"/>
-                <w:rFonts w:cs="Times New Roman"/>
+                <w:rFonts w:ascii="Times New Roman" w:hAnsi="Times New Roman" w:cs="Times New Roman"/>
                 <w:noProof/>
                 <w:lang w:val="en-US"/>
               </w:rPr>
@@ -1977,6 +2140,7 @@
             </w:r>
             <w:r>
               <w:rPr>
+                <w:rFonts w:ascii="Times New Roman" w:hAnsi="Times New Roman" w:cs="Times New Roman"/>
                 <w:noProof/>
                 <w:webHidden/>
               </w:rPr>
@@ -1984,6 +2148,7 @@
             </w:r>
             <w:r>
               <w:rPr>
+                <w:rFonts w:ascii="Times New Roman" w:hAnsi="Times New Roman" w:cs="Times New Roman"/>
                 <w:noProof/>
                 <w:webHidden/>
               </w:rPr>
@@ -1991,6 +2156,7 @@
             </w:r>
             <w:r>
               <w:rPr>
+                <w:rFonts w:ascii="Times New Roman" w:hAnsi="Times New Roman" w:cs="Times New Roman"/>
                 <w:noProof/>
                 <w:webHidden/>
               </w:rPr>
@@ -1998,12 +2164,14 @@
             </w:r>
             <w:r>
               <w:rPr>
-                <w:noProof/>
-                <w:webHidden/>
-              </w:rPr>
-            </w:r>
-            <w:r>
-              <w:rPr>
+                <w:rFonts w:ascii="Times New Roman" w:hAnsi="Times New Roman" w:cs="Times New Roman"/>
+                <w:noProof/>
+                <w:webHidden/>
+              </w:rPr>
+            </w:r>
+            <w:r>
+              <w:rPr>
+                <w:rFonts w:ascii="Times New Roman" w:hAnsi="Times New Roman" w:cs="Times New Roman"/>
                 <w:noProof/>
                 <w:webHidden/>
               </w:rPr>
@@ -2011,6 +2179,7 @@
             </w:r>
             <w:r>
               <w:rPr>
+                <w:rFonts w:ascii="Times New Roman" w:hAnsi="Times New Roman" w:cs="Times New Roman"/>
                 <w:noProof/>
                 <w:webHidden/>
               </w:rPr>
@@ -2018,6 +2187,7 @@
             </w:r>
             <w:r>
               <w:rPr>
+                <w:rFonts w:ascii="Times New Roman" w:hAnsi="Times New Roman" w:cs="Times New Roman"/>
                 <w:noProof/>
                 <w:webHidden/>
               </w:rPr>
@@ -2032,6 +2202,7 @@
               <w:tab w:val="right" w:leader="dot" w:pos="9062"/>
             </w:tabs>
             <w:rPr>
+              <w:rFonts w:ascii="Times New Roman" w:hAnsi="Times New Roman" w:cs="Times New Roman"/>
               <w:noProof/>
             </w:rPr>
           </w:pPr>
@@ -2039,7 +2210,7 @@
             <w:r>
               <w:rPr>
                 <w:rStyle w:val="Hypertextovprepojenie"/>
-                <w:rFonts w:cs="Times New Roman"/>
+                <w:rFonts w:ascii="Times New Roman" w:hAnsi="Times New Roman" w:cs="Times New Roman"/>
                 <w:noProof/>
                 <w:lang w:val="en-US"/>
               </w:rPr>
@@ -2047,6 +2218,7 @@
             </w:r>
             <w:r>
               <w:rPr>
+                <w:rFonts w:ascii="Times New Roman" w:hAnsi="Times New Roman" w:cs="Times New Roman"/>
                 <w:noProof/>
                 <w:webHidden/>
               </w:rPr>
@@ -2054,6 +2226,7 @@
             </w:r>
             <w:r>
               <w:rPr>
+                <w:rFonts w:ascii="Times New Roman" w:hAnsi="Times New Roman" w:cs="Times New Roman"/>
                 <w:noProof/>
                 <w:webHidden/>
               </w:rPr>
@@ -2061,6 +2234,7 @@
             </w:r>
             <w:r>
               <w:rPr>
+                <w:rFonts w:ascii="Times New Roman" w:hAnsi="Times New Roman" w:cs="Times New Roman"/>
                 <w:noProof/>
                 <w:webHidden/>
               </w:rPr>
@@ -2068,12 +2242,14 @@
             </w:r>
             <w:r>
               <w:rPr>
-                <w:noProof/>
-                <w:webHidden/>
-              </w:rPr>
-            </w:r>
-            <w:r>
-              <w:rPr>
+                <w:rFonts w:ascii="Times New Roman" w:hAnsi="Times New Roman" w:cs="Times New Roman"/>
+                <w:noProof/>
+                <w:webHidden/>
+              </w:rPr>
+            </w:r>
+            <w:r>
+              <w:rPr>
+                <w:rFonts w:ascii="Times New Roman" w:hAnsi="Times New Roman" w:cs="Times New Roman"/>
                 <w:noProof/>
                 <w:webHidden/>
               </w:rPr>
@@ -2081,6 +2257,7 @@
             </w:r>
             <w:r>
               <w:rPr>
+                <w:rFonts w:ascii="Times New Roman" w:hAnsi="Times New Roman" w:cs="Times New Roman"/>
                 <w:noProof/>
                 <w:webHidden/>
               </w:rPr>
@@ -2088,6 +2265,7 @@
             </w:r>
             <w:r>
               <w:rPr>
+                <w:rFonts w:ascii="Times New Roman" w:hAnsi="Times New Roman" w:cs="Times New Roman"/>
                 <w:noProof/>
                 <w:webHidden/>
               </w:rPr>
@@ -2102,6 +2280,7 @@
               <w:tab w:val="right" w:leader="dot" w:pos="9062"/>
             </w:tabs>
             <w:rPr>
+              <w:rFonts w:ascii="Times New Roman" w:hAnsi="Times New Roman" w:cs="Times New Roman"/>
               <w:noProof/>
             </w:rPr>
           </w:pPr>
@@ -2109,7 +2288,7 @@
             <w:r>
               <w:rPr>
                 <w:rStyle w:val="Hypertextovprepojenie"/>
-                <w:rFonts w:cs="Times New Roman"/>
+                <w:rFonts w:ascii="Times New Roman" w:hAnsi="Times New Roman" w:cs="Times New Roman"/>
                 <w:noProof/>
                 <w:lang w:val="en-US"/>
               </w:rPr>
@@ -2117,6 +2296,7 @@
             </w:r>
             <w:r>
               <w:rPr>
+                <w:rFonts w:ascii="Times New Roman" w:hAnsi="Times New Roman" w:cs="Times New Roman"/>
                 <w:noProof/>
                 <w:webHidden/>
               </w:rPr>
@@ -2124,6 +2304,7 @@
             </w:r>
             <w:r>
               <w:rPr>
+                <w:rFonts w:ascii="Times New Roman" w:hAnsi="Times New Roman" w:cs="Times New Roman"/>
                 <w:noProof/>
                 <w:webHidden/>
               </w:rPr>
@@ -2131,6 +2312,7 @@
             </w:r>
             <w:r>
               <w:rPr>
+                <w:rFonts w:ascii="Times New Roman" w:hAnsi="Times New Roman" w:cs="Times New Roman"/>
                 <w:noProof/>
                 <w:webHidden/>
               </w:rPr>
@@ -2138,12 +2320,14 @@
             </w:r>
             <w:r>
               <w:rPr>
-                <w:noProof/>
-                <w:webHidden/>
-              </w:rPr>
-            </w:r>
-            <w:r>
-              <w:rPr>
+                <w:rFonts w:ascii="Times New Roman" w:hAnsi="Times New Roman" w:cs="Times New Roman"/>
+                <w:noProof/>
+                <w:webHidden/>
+              </w:rPr>
+            </w:r>
+            <w:r>
+              <w:rPr>
+                <w:rFonts w:ascii="Times New Roman" w:hAnsi="Times New Roman" w:cs="Times New Roman"/>
                 <w:noProof/>
                 <w:webHidden/>
               </w:rPr>
@@ -2151,6 +2335,7 @@
             </w:r>
             <w:r>
               <w:rPr>
+                <w:rFonts w:ascii="Times New Roman" w:hAnsi="Times New Roman" w:cs="Times New Roman"/>
                 <w:noProof/>
                 <w:webHidden/>
               </w:rPr>
@@ -2158,6 +2343,7 @@
             </w:r>
             <w:r>
               <w:rPr>
+                <w:rFonts w:ascii="Times New Roman" w:hAnsi="Times New Roman" w:cs="Times New Roman"/>
                 <w:noProof/>
                 <w:webHidden/>
               </w:rPr>
@@ -2172,6 +2358,7 @@
               <w:tab w:val="right" w:leader="dot" w:pos="9062"/>
             </w:tabs>
             <w:rPr>
+              <w:rFonts w:ascii="Times New Roman" w:hAnsi="Times New Roman" w:cs="Times New Roman"/>
               <w:noProof/>
             </w:rPr>
           </w:pPr>
@@ -2179,7 +2366,7 @@
             <w:r>
               <w:rPr>
                 <w:rStyle w:val="Hypertextovprepojenie"/>
-                <w:rFonts w:cs="Times New Roman"/>
+                <w:rFonts w:ascii="Times New Roman" w:hAnsi="Times New Roman" w:cs="Times New Roman"/>
                 <w:noProof/>
                 <w:lang w:val="en-US"/>
               </w:rPr>
@@ -2187,6 +2374,7 @@
             </w:r>
             <w:r>
               <w:rPr>
+                <w:rFonts w:ascii="Times New Roman" w:hAnsi="Times New Roman" w:cs="Times New Roman"/>
                 <w:noProof/>
                 <w:webHidden/>
               </w:rPr>
@@ -2194,6 +2382,7 @@
             </w:r>
             <w:r>
               <w:rPr>
+                <w:rFonts w:ascii="Times New Roman" w:hAnsi="Times New Roman" w:cs="Times New Roman"/>
                 <w:noProof/>
                 <w:webHidden/>
               </w:rPr>
@@ -2201,6 +2390,7 @@
             </w:r>
             <w:r>
               <w:rPr>
+                <w:rFonts w:ascii="Times New Roman" w:hAnsi="Times New Roman" w:cs="Times New Roman"/>
                 <w:noProof/>
                 <w:webHidden/>
               </w:rPr>
@@ -2208,12 +2398,14 @@
             </w:r>
             <w:r>
               <w:rPr>
-                <w:noProof/>
-                <w:webHidden/>
-              </w:rPr>
-            </w:r>
-            <w:r>
-              <w:rPr>
+                <w:rFonts w:ascii="Times New Roman" w:hAnsi="Times New Roman" w:cs="Times New Roman"/>
+                <w:noProof/>
+                <w:webHidden/>
+              </w:rPr>
+            </w:r>
+            <w:r>
+              <w:rPr>
+                <w:rFonts w:ascii="Times New Roman" w:hAnsi="Times New Roman" w:cs="Times New Roman"/>
                 <w:noProof/>
                 <w:webHidden/>
               </w:rPr>
@@ -2221,6 +2413,7 @@
             </w:r>
             <w:r>
               <w:rPr>
+                <w:rFonts w:ascii="Times New Roman" w:hAnsi="Times New Roman" w:cs="Times New Roman"/>
                 <w:noProof/>
                 <w:webHidden/>
               </w:rPr>
@@ -2228,6 +2421,7 @@
             </w:r>
             <w:r>
               <w:rPr>
+                <w:rFonts w:ascii="Times New Roman" w:hAnsi="Times New Roman" w:cs="Times New Roman"/>
                 <w:noProof/>
                 <w:webHidden/>
               </w:rPr>
@@ -2242,6 +2436,7 @@
               <w:tab w:val="right" w:leader="dot" w:pos="9062"/>
             </w:tabs>
             <w:rPr>
+              <w:rFonts w:ascii="Times New Roman" w:hAnsi="Times New Roman" w:cs="Times New Roman"/>
               <w:noProof/>
             </w:rPr>
           </w:pPr>
@@ -2249,7 +2444,7 @@
             <w:r>
               <w:rPr>
                 <w:rStyle w:val="Hypertextovprepojenie"/>
-                <w:rFonts w:cs="Times New Roman"/>
+                <w:rFonts w:ascii="Times New Roman" w:hAnsi="Times New Roman" w:cs="Times New Roman"/>
                 <w:noProof/>
                 <w:lang w:val="en-US"/>
               </w:rPr>
@@ -2257,6 +2452,7 @@
             </w:r>
             <w:r>
               <w:rPr>
+                <w:rFonts w:ascii="Times New Roman" w:hAnsi="Times New Roman" w:cs="Times New Roman"/>
                 <w:noProof/>
                 <w:webHidden/>
               </w:rPr>
@@ -2264,6 +2460,7 @@
             </w:r>
             <w:r>
               <w:rPr>
+                <w:rFonts w:ascii="Times New Roman" w:hAnsi="Times New Roman" w:cs="Times New Roman"/>
                 <w:noProof/>
                 <w:webHidden/>
               </w:rPr>
@@ -2271,6 +2468,7 @@
             </w:r>
             <w:r>
               <w:rPr>
+                <w:rFonts w:ascii="Times New Roman" w:hAnsi="Times New Roman" w:cs="Times New Roman"/>
                 <w:noProof/>
                 <w:webHidden/>
               </w:rPr>
@@ -2278,12 +2476,14 @@
             </w:r>
             <w:r>
               <w:rPr>
-                <w:noProof/>
-                <w:webHidden/>
-              </w:rPr>
-            </w:r>
-            <w:r>
-              <w:rPr>
+                <w:rFonts w:ascii="Times New Roman" w:hAnsi="Times New Roman" w:cs="Times New Roman"/>
+                <w:noProof/>
+                <w:webHidden/>
+              </w:rPr>
+            </w:r>
+            <w:r>
+              <w:rPr>
+                <w:rFonts w:ascii="Times New Roman" w:hAnsi="Times New Roman" w:cs="Times New Roman"/>
                 <w:noProof/>
                 <w:webHidden/>
               </w:rPr>
@@ -2291,6 +2491,7 @@
             </w:r>
             <w:r>
               <w:rPr>
+                <w:rFonts w:ascii="Times New Roman" w:hAnsi="Times New Roman" w:cs="Times New Roman"/>
                 <w:noProof/>
                 <w:webHidden/>
               </w:rPr>
@@ -2298,6 +2499,7 @@
             </w:r>
             <w:r>
               <w:rPr>
+                <w:rFonts w:ascii="Times New Roman" w:hAnsi="Times New Roman" w:cs="Times New Roman"/>
                 <w:noProof/>
                 <w:webHidden/>
               </w:rPr>
@@ -2312,6 +2514,7 @@
               <w:tab w:val="right" w:leader="dot" w:pos="9062"/>
             </w:tabs>
             <w:rPr>
+              <w:rFonts w:ascii="Times New Roman" w:hAnsi="Times New Roman" w:cs="Times New Roman"/>
               <w:noProof/>
             </w:rPr>
           </w:pPr>
@@ -2319,7 +2522,7 @@
             <w:r>
               <w:rPr>
                 <w:rStyle w:val="Hypertextovprepojenie"/>
-                <w:rFonts w:cs="Times New Roman"/>
+                <w:rFonts w:ascii="Times New Roman" w:hAnsi="Times New Roman" w:cs="Times New Roman"/>
                 <w:noProof/>
                 <w:lang w:val="en-US"/>
               </w:rPr>
@@ -2327,6 +2530,7 @@
             </w:r>
             <w:r>
               <w:rPr>
+                <w:rFonts w:ascii="Times New Roman" w:hAnsi="Times New Roman" w:cs="Times New Roman"/>
                 <w:noProof/>
                 <w:webHidden/>
               </w:rPr>
@@ -2334,6 +2538,7 @@
             </w:r>
             <w:r>
               <w:rPr>
+                <w:rFonts w:ascii="Times New Roman" w:hAnsi="Times New Roman" w:cs="Times New Roman"/>
                 <w:noProof/>
                 <w:webHidden/>
               </w:rPr>
@@ -2341,6 +2546,7 @@
             </w:r>
             <w:r>
               <w:rPr>
+                <w:rFonts w:ascii="Times New Roman" w:hAnsi="Times New Roman" w:cs="Times New Roman"/>
                 <w:noProof/>
                 <w:webHidden/>
               </w:rPr>
@@ -2348,12 +2554,14 @@
             </w:r>
             <w:r>
               <w:rPr>
-                <w:noProof/>
-                <w:webHidden/>
-              </w:rPr>
-            </w:r>
-            <w:r>
-              <w:rPr>
+                <w:rFonts w:ascii="Times New Roman" w:hAnsi="Times New Roman" w:cs="Times New Roman"/>
+                <w:noProof/>
+                <w:webHidden/>
+              </w:rPr>
+            </w:r>
+            <w:r>
+              <w:rPr>
+                <w:rFonts w:ascii="Times New Roman" w:hAnsi="Times New Roman" w:cs="Times New Roman"/>
                 <w:noProof/>
                 <w:webHidden/>
               </w:rPr>
@@ -2361,6 +2569,7 @@
             </w:r>
             <w:r>
               <w:rPr>
+                <w:rFonts w:ascii="Times New Roman" w:hAnsi="Times New Roman" w:cs="Times New Roman"/>
                 <w:noProof/>
                 <w:webHidden/>
               </w:rPr>
@@ -2368,6 +2577,7 @@
             </w:r>
             <w:r>
               <w:rPr>
+                <w:rFonts w:ascii="Times New Roman" w:hAnsi="Times New Roman" w:cs="Times New Roman"/>
                 <w:noProof/>
                 <w:webHidden/>
               </w:rPr>
@@ -2382,6 +2592,7 @@
               <w:tab w:val="right" w:leader="dot" w:pos="9062"/>
             </w:tabs>
             <w:rPr>
+              <w:rFonts w:ascii="Times New Roman" w:hAnsi="Times New Roman" w:cs="Times New Roman"/>
               <w:noProof/>
             </w:rPr>
           </w:pPr>
@@ -2389,7 +2600,7 @@
             <w:r>
               <w:rPr>
                 <w:rStyle w:val="Hypertextovprepojenie"/>
-                <w:rFonts w:cs="Times New Roman"/>
+                <w:rFonts w:ascii="Times New Roman" w:hAnsi="Times New Roman" w:cs="Times New Roman"/>
                 <w:noProof/>
                 <w:lang w:val="en-US"/>
               </w:rPr>
@@ -2397,6 +2608,7 @@
             </w:r>
             <w:r>
               <w:rPr>
+                <w:rFonts w:ascii="Times New Roman" w:hAnsi="Times New Roman" w:cs="Times New Roman"/>
                 <w:noProof/>
                 <w:webHidden/>
               </w:rPr>
@@ -2404,6 +2616,7 @@
             </w:r>
             <w:r>
               <w:rPr>
+                <w:rFonts w:ascii="Times New Roman" w:hAnsi="Times New Roman" w:cs="Times New Roman"/>
                 <w:noProof/>
                 <w:webHidden/>
               </w:rPr>
@@ -2411,6 +2624,7 @@
             </w:r>
             <w:r>
               <w:rPr>
+                <w:rFonts w:ascii="Times New Roman" w:hAnsi="Times New Roman" w:cs="Times New Roman"/>
                 <w:noProof/>
                 <w:webHidden/>
               </w:rPr>
@@ -2418,12 +2632,14 @@
             </w:r>
             <w:r>
               <w:rPr>
-                <w:noProof/>
-                <w:webHidden/>
-              </w:rPr>
-            </w:r>
-            <w:r>
-              <w:rPr>
+                <w:rFonts w:ascii="Times New Roman" w:hAnsi="Times New Roman" w:cs="Times New Roman"/>
+                <w:noProof/>
+                <w:webHidden/>
+              </w:rPr>
+            </w:r>
+            <w:r>
+              <w:rPr>
+                <w:rFonts w:ascii="Times New Roman" w:hAnsi="Times New Roman" w:cs="Times New Roman"/>
                 <w:noProof/>
                 <w:webHidden/>
               </w:rPr>
@@ -2431,6 +2647,7 @@
             </w:r>
             <w:r>
               <w:rPr>
+                <w:rFonts w:ascii="Times New Roman" w:hAnsi="Times New Roman" w:cs="Times New Roman"/>
                 <w:noProof/>
                 <w:webHidden/>
               </w:rPr>
@@ -2438,6 +2655,7 @@
             </w:r>
             <w:r>
               <w:rPr>
+                <w:rFonts w:ascii="Times New Roman" w:hAnsi="Times New Roman" w:cs="Times New Roman"/>
                 <w:noProof/>
                 <w:webHidden/>
               </w:rPr>
@@ -2452,6 +2670,7 @@
               <w:tab w:val="right" w:leader="dot" w:pos="9062"/>
             </w:tabs>
             <w:rPr>
+              <w:rFonts w:ascii="Times New Roman" w:hAnsi="Times New Roman" w:cs="Times New Roman"/>
               <w:noProof/>
             </w:rPr>
           </w:pPr>
@@ -2459,7 +2678,7 @@
             <w:r>
               <w:rPr>
                 <w:rStyle w:val="Hypertextovprepojenie"/>
-                <w:rFonts w:cs="Times New Roman"/>
+                <w:rFonts w:ascii="Times New Roman" w:hAnsi="Times New Roman" w:cs="Times New Roman"/>
                 <w:noProof/>
                 <w:lang w:val="en-US"/>
               </w:rPr>
@@ -2467,6 +2686,7 @@
             </w:r>
             <w:r>
               <w:rPr>
+                <w:rFonts w:ascii="Times New Roman" w:hAnsi="Times New Roman" w:cs="Times New Roman"/>
                 <w:noProof/>
                 <w:webHidden/>
               </w:rPr>
@@ -2474,6 +2694,7 @@
             </w:r>
             <w:r>
               <w:rPr>
+                <w:rFonts w:ascii="Times New Roman" w:hAnsi="Times New Roman" w:cs="Times New Roman"/>
                 <w:noProof/>
                 <w:webHidden/>
               </w:rPr>
@@ -2481,6 +2702,7 @@
             </w:r>
             <w:r>
               <w:rPr>
+                <w:rFonts w:ascii="Times New Roman" w:hAnsi="Times New Roman" w:cs="Times New Roman"/>
                 <w:noProof/>
                 <w:webHidden/>
               </w:rPr>
@@ -2488,12 +2710,14 @@
             </w:r>
             <w:r>
               <w:rPr>
-                <w:noProof/>
-                <w:webHidden/>
-              </w:rPr>
-            </w:r>
-            <w:r>
-              <w:rPr>
+                <w:rFonts w:ascii="Times New Roman" w:hAnsi="Times New Roman" w:cs="Times New Roman"/>
+                <w:noProof/>
+                <w:webHidden/>
+              </w:rPr>
+            </w:r>
+            <w:r>
+              <w:rPr>
+                <w:rFonts w:ascii="Times New Roman" w:hAnsi="Times New Roman" w:cs="Times New Roman"/>
                 <w:noProof/>
                 <w:webHidden/>
               </w:rPr>
@@ -2501,6 +2725,7 @@
             </w:r>
             <w:r>
               <w:rPr>
+                <w:rFonts w:ascii="Times New Roman" w:hAnsi="Times New Roman" w:cs="Times New Roman"/>
                 <w:noProof/>
                 <w:webHidden/>
               </w:rPr>
@@ -2508,6 +2733,7 @@
             </w:r>
             <w:r>
               <w:rPr>
+                <w:rFonts w:ascii="Times New Roman" w:hAnsi="Times New Roman" w:cs="Times New Roman"/>
                 <w:noProof/>
                 <w:webHidden/>
               </w:rPr>
@@ -2522,6 +2748,7 @@
               <w:tab w:val="right" w:leader="dot" w:pos="9062"/>
             </w:tabs>
             <w:rPr>
+              <w:rFonts w:ascii="Times New Roman" w:hAnsi="Times New Roman" w:cs="Times New Roman"/>
               <w:noProof/>
             </w:rPr>
           </w:pPr>
@@ -2529,7 +2756,7 @@
             <w:r>
               <w:rPr>
                 <w:rStyle w:val="Hypertextovprepojenie"/>
-                <w:rFonts w:cs="Times New Roman"/>
+                <w:rFonts w:ascii="Times New Roman" w:hAnsi="Times New Roman" w:cs="Times New Roman"/>
                 <w:noProof/>
                 <w:lang w:val="en-US"/>
               </w:rPr>
@@ -2537,6 +2764,7 @@
             </w:r>
             <w:r>
               <w:rPr>
+                <w:rFonts w:ascii="Times New Roman" w:hAnsi="Times New Roman" w:cs="Times New Roman"/>
                 <w:noProof/>
                 <w:webHidden/>
               </w:rPr>
@@ -2544,6 +2772,7 @@
             </w:r>
             <w:r>
               <w:rPr>
+                <w:rFonts w:ascii="Times New Roman" w:hAnsi="Times New Roman" w:cs="Times New Roman"/>
                 <w:noProof/>
                 <w:webHidden/>
               </w:rPr>
@@ -2551,6 +2780,7 @@
             </w:r>
             <w:r>
               <w:rPr>
+                <w:rFonts w:ascii="Times New Roman" w:hAnsi="Times New Roman" w:cs="Times New Roman"/>
                 <w:noProof/>
                 <w:webHidden/>
               </w:rPr>
@@ -2558,12 +2788,14 @@
             </w:r>
             <w:r>
               <w:rPr>
-                <w:noProof/>
-                <w:webHidden/>
-              </w:rPr>
-            </w:r>
-            <w:r>
-              <w:rPr>
+                <w:rFonts w:ascii="Times New Roman" w:hAnsi="Times New Roman" w:cs="Times New Roman"/>
+                <w:noProof/>
+                <w:webHidden/>
+              </w:rPr>
+            </w:r>
+            <w:r>
+              <w:rPr>
+                <w:rFonts w:ascii="Times New Roman" w:hAnsi="Times New Roman" w:cs="Times New Roman"/>
                 <w:noProof/>
                 <w:webHidden/>
               </w:rPr>
@@ -2571,6 +2803,7 @@
             </w:r>
             <w:r>
               <w:rPr>
+                <w:rFonts w:ascii="Times New Roman" w:hAnsi="Times New Roman" w:cs="Times New Roman"/>
                 <w:noProof/>
                 <w:webHidden/>
               </w:rPr>
@@ -2578,6 +2811,7 @@
             </w:r>
             <w:r>
               <w:rPr>
+                <w:rFonts w:ascii="Times New Roman" w:hAnsi="Times New Roman" w:cs="Times New Roman"/>
                 <w:noProof/>
                 <w:webHidden/>
               </w:rPr>
@@ -2592,6 +2826,7 @@
               <w:tab w:val="right" w:leader="dot" w:pos="9062"/>
             </w:tabs>
             <w:rPr>
+              <w:rFonts w:ascii="Times New Roman" w:hAnsi="Times New Roman" w:cs="Times New Roman"/>
               <w:noProof/>
             </w:rPr>
           </w:pPr>
@@ -2599,7 +2834,7 @@
             <w:r>
               <w:rPr>
                 <w:rStyle w:val="Hypertextovprepojenie"/>
-                <w:rFonts w:cs="Times New Roman"/>
+                <w:rFonts w:ascii="Times New Roman" w:hAnsi="Times New Roman" w:cs="Times New Roman"/>
                 <w:noProof/>
                 <w:lang w:val="en-US"/>
               </w:rPr>
@@ -2607,6 +2842,7 @@
             </w:r>
             <w:r>
               <w:rPr>
+                <w:rFonts w:ascii="Times New Roman" w:hAnsi="Times New Roman" w:cs="Times New Roman"/>
                 <w:noProof/>
                 <w:webHidden/>
               </w:rPr>
@@ -2614,6 +2850,7 @@
             </w:r>
             <w:r>
               <w:rPr>
+                <w:rFonts w:ascii="Times New Roman" w:hAnsi="Times New Roman" w:cs="Times New Roman"/>
                 <w:noProof/>
                 <w:webHidden/>
               </w:rPr>
@@ -2621,6 +2858,7 @@
             </w:r>
             <w:r>
               <w:rPr>
+                <w:rFonts w:ascii="Times New Roman" w:hAnsi="Times New Roman" w:cs="Times New Roman"/>
                 <w:noProof/>
                 <w:webHidden/>
               </w:rPr>
@@ -2628,12 +2866,14 @@
             </w:r>
             <w:r>
               <w:rPr>
-                <w:noProof/>
-                <w:webHidden/>
-              </w:rPr>
-            </w:r>
-            <w:r>
-              <w:rPr>
+                <w:rFonts w:ascii="Times New Roman" w:hAnsi="Times New Roman" w:cs="Times New Roman"/>
+                <w:noProof/>
+                <w:webHidden/>
+              </w:rPr>
+            </w:r>
+            <w:r>
+              <w:rPr>
+                <w:rFonts w:ascii="Times New Roman" w:hAnsi="Times New Roman" w:cs="Times New Roman"/>
                 <w:noProof/>
                 <w:webHidden/>
               </w:rPr>
@@ -2641,6 +2881,7 @@
             </w:r>
             <w:r>
               <w:rPr>
+                <w:rFonts w:ascii="Times New Roman" w:hAnsi="Times New Roman" w:cs="Times New Roman"/>
                 <w:noProof/>
                 <w:webHidden/>
               </w:rPr>
@@ -2648,6 +2889,7 @@
             </w:r>
             <w:r>
               <w:rPr>
+                <w:rFonts w:ascii="Times New Roman" w:hAnsi="Times New Roman" w:cs="Times New Roman"/>
                 <w:noProof/>
                 <w:webHidden/>
               </w:rPr>
@@ -2662,6 +2904,7 @@
               <w:tab w:val="right" w:leader="dot" w:pos="9062"/>
             </w:tabs>
             <w:rPr>
+              <w:rFonts w:ascii="Times New Roman" w:hAnsi="Times New Roman" w:cs="Times New Roman"/>
               <w:noProof/>
             </w:rPr>
           </w:pPr>
@@ -2669,7 +2912,7 @@
             <w:r>
               <w:rPr>
                 <w:rStyle w:val="Hypertextovprepojenie"/>
-                <w:rFonts w:cs="Times New Roman"/>
+                <w:rFonts w:ascii="Times New Roman" w:hAnsi="Times New Roman" w:cs="Times New Roman"/>
                 <w:noProof/>
                 <w:lang w:val="en-US"/>
               </w:rPr>
@@ -2677,6 +2920,7 @@
             </w:r>
             <w:r>
               <w:rPr>
+                <w:rFonts w:ascii="Times New Roman" w:hAnsi="Times New Roman" w:cs="Times New Roman"/>
                 <w:noProof/>
                 <w:webHidden/>
               </w:rPr>
@@ -2684,6 +2928,7 @@
             </w:r>
             <w:r>
               <w:rPr>
+                <w:rFonts w:ascii="Times New Roman" w:hAnsi="Times New Roman" w:cs="Times New Roman"/>
                 <w:noProof/>
                 <w:webHidden/>
               </w:rPr>
@@ -2691,6 +2936,7 @@
             </w:r>
             <w:r>
               <w:rPr>
+                <w:rFonts w:ascii="Times New Roman" w:hAnsi="Times New Roman" w:cs="Times New Roman"/>
                 <w:noProof/>
                 <w:webHidden/>
               </w:rPr>
@@ -2698,12 +2944,14 @@
             </w:r>
             <w:r>
               <w:rPr>
-                <w:noProof/>
-                <w:webHidden/>
-              </w:rPr>
-            </w:r>
-            <w:r>
-              <w:rPr>
+                <w:rFonts w:ascii="Times New Roman" w:hAnsi="Times New Roman" w:cs="Times New Roman"/>
+                <w:noProof/>
+                <w:webHidden/>
+              </w:rPr>
+            </w:r>
+            <w:r>
+              <w:rPr>
+                <w:rFonts w:ascii="Times New Roman" w:hAnsi="Times New Roman" w:cs="Times New Roman"/>
                 <w:noProof/>
                 <w:webHidden/>
               </w:rPr>
@@ -2711,6 +2959,7 @@
             </w:r>
             <w:r>
               <w:rPr>
+                <w:rFonts w:ascii="Times New Roman" w:hAnsi="Times New Roman" w:cs="Times New Roman"/>
                 <w:noProof/>
                 <w:webHidden/>
               </w:rPr>
@@ -2718,6 +2967,7 @@
             </w:r>
             <w:r>
               <w:rPr>
+                <w:rFonts w:ascii="Times New Roman" w:hAnsi="Times New Roman" w:cs="Times New Roman"/>
                 <w:noProof/>
                 <w:webHidden/>
               </w:rPr>
@@ -2732,6 +2982,7 @@
               <w:tab w:val="right" w:leader="dot" w:pos="9062"/>
             </w:tabs>
             <w:rPr>
+              <w:rFonts w:ascii="Times New Roman" w:hAnsi="Times New Roman" w:cs="Times New Roman"/>
               <w:noProof/>
             </w:rPr>
           </w:pPr>
@@ -2739,6 +2990,7 @@
             <w:r>
               <w:rPr>
                 <w:rStyle w:val="Hypertextovprepojenie"/>
+                <w:rFonts w:ascii="Times New Roman" w:hAnsi="Times New Roman" w:cs="Times New Roman"/>
                 <w:noProof/>
                 <w:lang w:val="en-US"/>
               </w:rPr>
@@ -2746,6 +2998,7 @@
             </w:r>
             <w:r>
               <w:rPr>
+                <w:rFonts w:ascii="Times New Roman" w:hAnsi="Times New Roman" w:cs="Times New Roman"/>
                 <w:noProof/>
                 <w:webHidden/>
               </w:rPr>
@@ -2753,6 +3006,7 @@
             </w:r>
             <w:r>
               <w:rPr>
+                <w:rFonts w:ascii="Times New Roman" w:hAnsi="Times New Roman" w:cs="Times New Roman"/>
                 <w:noProof/>
                 <w:webHidden/>
               </w:rPr>
@@ -2760,6 +3014,7 @@
             </w:r>
             <w:r>
               <w:rPr>
+                <w:rFonts w:ascii="Times New Roman" w:hAnsi="Times New Roman" w:cs="Times New Roman"/>
                 <w:noProof/>
                 <w:webHidden/>
               </w:rPr>
@@ -2767,12 +3022,14 @@
             </w:r>
             <w:r>
               <w:rPr>
-                <w:noProof/>
-                <w:webHidden/>
-              </w:rPr>
-            </w:r>
-            <w:r>
-              <w:rPr>
+                <w:rFonts w:ascii="Times New Roman" w:hAnsi="Times New Roman" w:cs="Times New Roman"/>
+                <w:noProof/>
+                <w:webHidden/>
+              </w:rPr>
+            </w:r>
+            <w:r>
+              <w:rPr>
+                <w:rFonts w:ascii="Times New Roman" w:hAnsi="Times New Roman" w:cs="Times New Roman"/>
                 <w:noProof/>
                 <w:webHidden/>
               </w:rPr>
@@ -2780,6 +3037,7 @@
             </w:r>
             <w:r>
               <w:rPr>
+                <w:rFonts w:ascii="Times New Roman" w:hAnsi="Times New Roman" w:cs="Times New Roman"/>
                 <w:noProof/>
                 <w:webHidden/>
               </w:rPr>
@@ -2787,6 +3045,7 @@
             </w:r>
             <w:r>
               <w:rPr>
+                <w:rFonts w:ascii="Times New Roman" w:hAnsi="Times New Roman" w:cs="Times New Roman"/>
                 <w:noProof/>
                 <w:webHidden/>
               </w:rPr>
@@ -2801,6 +3060,7 @@
               <w:tab w:val="right" w:leader="dot" w:pos="9062"/>
             </w:tabs>
             <w:rPr>
+              <w:rFonts w:ascii="Times New Roman" w:hAnsi="Times New Roman" w:cs="Times New Roman"/>
               <w:noProof/>
             </w:rPr>
           </w:pPr>
@@ -2808,7 +3068,7 @@
             <w:r>
               <w:rPr>
                 <w:rStyle w:val="Hypertextovprepojenie"/>
-                <w:rFonts w:cs="Times New Roman"/>
+                <w:rFonts w:ascii="Times New Roman" w:hAnsi="Times New Roman" w:cs="Times New Roman"/>
                 <w:noProof/>
                 <w:lang w:val="en-US"/>
               </w:rPr>
@@ -2816,6 +3076,7 @@
             </w:r>
             <w:r>
               <w:rPr>
+                <w:rFonts w:ascii="Times New Roman" w:hAnsi="Times New Roman" w:cs="Times New Roman"/>
                 <w:noProof/>
                 <w:webHidden/>
               </w:rPr>
@@ -2823,6 +3084,7 @@
             </w:r>
             <w:r>
               <w:rPr>
+                <w:rFonts w:ascii="Times New Roman" w:hAnsi="Times New Roman" w:cs="Times New Roman"/>
                 <w:noProof/>
                 <w:webHidden/>
               </w:rPr>
@@ -2830,6 +3092,7 @@
             </w:r>
             <w:r>
               <w:rPr>
+                <w:rFonts w:ascii="Times New Roman" w:hAnsi="Times New Roman" w:cs="Times New Roman"/>
                 <w:noProof/>
                 <w:webHidden/>
               </w:rPr>
@@ -2837,12 +3100,14 @@
             </w:r>
             <w:r>
               <w:rPr>
-                <w:noProof/>
-                <w:webHidden/>
-              </w:rPr>
-            </w:r>
-            <w:r>
-              <w:rPr>
+                <w:rFonts w:ascii="Times New Roman" w:hAnsi="Times New Roman" w:cs="Times New Roman"/>
+                <w:noProof/>
+                <w:webHidden/>
+              </w:rPr>
+            </w:r>
+            <w:r>
+              <w:rPr>
+                <w:rFonts w:ascii="Times New Roman" w:hAnsi="Times New Roman" w:cs="Times New Roman"/>
                 <w:noProof/>
                 <w:webHidden/>
               </w:rPr>
@@ -2850,6 +3115,7 @@
             </w:r>
             <w:r>
               <w:rPr>
+                <w:rFonts w:ascii="Times New Roman" w:hAnsi="Times New Roman" w:cs="Times New Roman"/>
                 <w:noProof/>
                 <w:webHidden/>
               </w:rPr>
@@ -2857,6 +3123,7 @@
             </w:r>
             <w:r>
               <w:rPr>
+                <w:rFonts w:ascii="Times New Roman" w:hAnsi="Times New Roman" w:cs="Times New Roman"/>
                 <w:noProof/>
                 <w:webHidden/>
               </w:rPr>
@@ -2887,6 +3154,7 @@
       <w:pPr>
         <w:pStyle w:val="Nadpis1"/>
         <w:rPr>
+          <w:rFonts w:cs="Times New Roman"/>
           <w:lang w:val="en-US"/>
         </w:rPr>
       </w:pPr>
@@ -9723,16 +9991,7 @@
           <w:bCs/>
           <w:lang w:val="en-US"/>
         </w:rPr>
-        <w:t xml:space="preserve">Add </w:t>
-      </w:r>
-      <w:r>
-        <w:rPr>
-          <w:rFonts w:ascii="Times New Roman" w:hAnsi="Times New Roman" w:cs="Times New Roman"/>
-          <w:b/>
-          <w:bCs/>
-          <w:lang w:val="en-US"/>
-        </w:rPr>
-        <w:t>Category</w:t>
+        <w:t>Add Category</w:t>
       </w:r>
       <w:r>
         <w:rPr>
@@ -9746,14 +10005,7 @@
           <w:rFonts w:ascii="Times New Roman" w:hAnsi="Times New Roman" w:cs="Times New Roman"/>
           <w:lang w:val="en-US"/>
         </w:rPr>
-        <w:t>lick</w:t>
-      </w:r>
-      <w:r>
-        <w:rPr>
-          <w:rFonts w:ascii="Times New Roman" w:hAnsi="Times New Roman" w:cs="Times New Roman"/>
-          <w:lang w:val="en-US"/>
-        </w:rPr>
-        <w:t xml:space="preserve"> on the </w:t>
+        <w:t xml:space="preserve">lick on the </w:t>
       </w:r>
       <w:r>
         <w:rPr>
@@ -10438,12 +10690,14 @@
       <w:pPr>
         <w:pStyle w:val="Nadpis2"/>
         <w:rPr>
+          <w:rFonts w:cs="Times New Roman"/>
           <w:lang w:val="en-US"/>
         </w:rPr>
       </w:pPr>
       <w:bookmarkStart w:id="51" w:name="_Toc126600620"/>
       <w:r>
         <w:rPr>
+          <w:rFonts w:cs="Times New Roman"/>
           <w:lang w:val="en-US"/>
         </w:rPr>
         <w:t>Updating parts</w:t>
@@ -10458,11 +10712,13 @@
           <w:numId w:val="28"/>
         </w:numPr>
         <w:rPr>
-          <w:lang w:val="en-US"/>
-        </w:rPr>
-      </w:pPr>
-      <w:r>
-        <w:rPr>
+          <w:rFonts w:ascii="Times New Roman" w:hAnsi="Times New Roman" w:cs="Times New Roman"/>
+          <w:lang w:val="en-US"/>
+        </w:rPr>
+      </w:pPr>
+      <w:r>
+        <w:rPr>
+          <w:rFonts w:ascii="Times New Roman" w:hAnsi="Times New Roman" w:cs="Times New Roman"/>
           <w:b/>
           <w:bCs/>
           <w:lang w:val="en-US"/>
@@ -10471,12 +10727,14 @@
       </w:r>
       <w:r>
         <w:rPr>
+          <w:rFonts w:ascii="Times New Roman" w:hAnsi="Times New Roman" w:cs="Times New Roman"/>
           <w:lang w:val="en-US"/>
         </w:rPr>
         <w:t xml:space="preserve">, since they share </w:t>
       </w:r>
       <w:r>
         <w:rPr>
+          <w:rFonts w:ascii="Times New Roman" w:hAnsi="Times New Roman" w:cs="Times New Roman"/>
           <w:b/>
           <w:bCs/>
           <w:lang w:val="en-US"/>
@@ -10485,6 +10743,7 @@
       </w:r>
       <w:r>
         <w:rPr>
+          <w:rFonts w:ascii="Times New Roman" w:hAnsi="Times New Roman" w:cs="Times New Roman"/>
           <w:lang w:val="en-US"/>
         </w:rPr>
         <w:t>.</w:t>
@@ -10498,11 +10757,13 @@
           <w:numId w:val="28"/>
         </w:numPr>
         <w:rPr>
-          <w:lang w:val="en-US"/>
-        </w:rPr>
-      </w:pPr>
-      <w:r>
-        <w:rPr>
+          <w:rFonts w:ascii="Times New Roman" w:hAnsi="Times New Roman" w:cs="Times New Roman"/>
+          <w:lang w:val="en-US"/>
+        </w:rPr>
+      </w:pPr>
+      <w:r>
+        <w:rPr>
+          <w:rFonts w:ascii="Times New Roman" w:hAnsi="Times New Roman" w:cs="Times New Roman"/>
           <w:b/>
           <w:bCs/>
           <w:lang w:val="en-US"/>
@@ -10511,6 +10772,7 @@
       </w:r>
       <w:r>
         <w:rPr>
+          <w:rFonts w:ascii="Times New Roman" w:hAnsi="Times New Roman" w:cs="Times New Roman"/>
           <w:b/>
           <w:bCs/>
           <w:lang w:val="en-US"/>
@@ -10519,6 +10781,7 @@
       </w:r>
       <w:r>
         <w:rPr>
+          <w:rFonts w:ascii="Times New Roman" w:hAnsi="Times New Roman" w:cs="Times New Roman"/>
           <w:b/>
           <w:bCs/>
           <w:lang w:val="en-US"/>
@@ -10527,18 +10790,14 @@
       </w:r>
       <w:r>
         <w:rPr>
-          <w:lang w:val="en-US"/>
-        </w:rPr>
-        <w:t xml:space="preserve">, </w:t>
-      </w:r>
-      <w:r>
-        <w:rPr>
-          <w:lang w:val="en-US"/>
-        </w:rPr>
-        <w:t xml:space="preserve">they will be </w:t>
-      </w:r>
-      <w:r>
-        <w:rPr>
+          <w:rFonts w:ascii="Times New Roman" w:hAnsi="Times New Roman" w:cs="Times New Roman"/>
+          <w:lang w:val="en-US"/>
+        </w:rPr>
+        <w:t xml:space="preserve">, they will be </w:t>
+      </w:r>
+      <w:r>
+        <w:rPr>
+          <w:rFonts w:ascii="Times New Roman" w:hAnsi="Times New Roman" w:cs="Times New Roman"/>
           <w:b/>
           <w:bCs/>
           <w:lang w:val="en-US"/>
@@ -10547,6 +10806,7 @@
       </w:r>
       <w:r>
         <w:rPr>
+          <w:rFonts w:ascii="Times New Roman" w:hAnsi="Times New Roman" w:cs="Times New Roman"/>
           <w:lang w:val="en-US"/>
         </w:rPr>
         <w:t xml:space="preserve"> into one part.</w:t>
@@ -10560,11 +10820,13 @@
           <w:numId w:val="28"/>
         </w:numPr>
         <w:rPr>
-          <w:lang w:val="en-US"/>
-        </w:rPr>
-      </w:pPr>
-      <w:r>
-        <w:rPr>
+          <w:rFonts w:ascii="Times New Roman" w:hAnsi="Times New Roman" w:cs="Times New Roman"/>
+          <w:lang w:val="en-US"/>
+        </w:rPr>
+      </w:pPr>
+      <w:r>
+        <w:rPr>
+          <w:rFonts w:ascii="Times New Roman" w:hAnsi="Times New Roman" w:cs="Times New Roman"/>
           <w:b/>
           <w:bCs/>
           <w:lang w:val="en-US"/>
@@ -10573,6 +10835,7 @@
       </w:r>
       <w:r>
         <w:rPr>
+          <w:rFonts w:ascii="Times New Roman" w:hAnsi="Times New Roman" w:cs="Times New Roman"/>
           <w:b/>
           <w:bCs/>
           <w:lang w:val="en-US"/>
@@ -10581,6 +10844,7 @@
       </w:r>
       <w:r>
         <w:rPr>
+          <w:rFonts w:ascii="Times New Roman" w:hAnsi="Times New Roman" w:cs="Times New Roman"/>
           <w:b/>
           <w:bCs/>
           <w:lang w:val="en-US"/>
@@ -10589,24 +10853,21 @@
       </w:r>
       <w:r>
         <w:rPr>
-          <w:lang w:val="en-US"/>
-        </w:rPr>
-        <w:t xml:space="preserve">and </w:t>
-      </w:r>
-      <w:r>
-        <w:rPr>
-          <w:lang w:val="en-US"/>
-        </w:rPr>
-        <w:t>there is</w:t>
-      </w:r>
-      <w:r>
-        <w:rPr>
+          <w:rFonts w:ascii="Times New Roman" w:hAnsi="Times New Roman" w:cs="Times New Roman"/>
+          <w:lang w:val="en-US"/>
+        </w:rPr>
+        <w:t>and there is</w:t>
+      </w:r>
+      <w:r>
+        <w:rPr>
+          <w:rFonts w:ascii="Times New Roman" w:hAnsi="Times New Roman" w:cs="Times New Roman"/>
           <w:lang w:val="en-US"/>
         </w:rPr>
         <w:t xml:space="preserve"> </w:t>
       </w:r>
       <w:r>
         <w:rPr>
+          <w:rFonts w:ascii="Times New Roman" w:hAnsi="Times New Roman" w:cs="Times New Roman"/>
           <w:b/>
           <w:bCs/>
           <w:lang w:val="en-US"/>
@@ -10615,12 +10876,14 @@
       </w:r>
       <w:r>
         <w:rPr>
+          <w:rFonts w:ascii="Times New Roman" w:hAnsi="Times New Roman" w:cs="Times New Roman"/>
           <w:lang w:val="en-US"/>
         </w:rPr>
         <w:t xml:space="preserve"> </w:t>
       </w:r>
       <w:r>
         <w:rPr>
+          <w:rFonts w:ascii="Times New Roman" w:hAnsi="Times New Roman" w:cs="Times New Roman"/>
           <w:b/>
           <w:bCs/>
           <w:lang w:val="en-US"/>
@@ -10629,6 +10892,7 @@
       </w:r>
       <w:r>
         <w:rPr>
+          <w:rFonts w:ascii="Times New Roman" w:hAnsi="Times New Roman" w:cs="Times New Roman"/>
           <w:b/>
           <w:bCs/>
           <w:lang w:val="en-US"/>
@@ -10637,6 +10901,7 @@
       </w:r>
       <w:r>
         <w:rPr>
+          <w:rFonts w:ascii="Times New Roman" w:hAnsi="Times New Roman" w:cs="Times New Roman"/>
           <w:b/>
           <w:bCs/>
           <w:lang w:val="en-US"/>
@@ -10645,18 +10910,21 @@
       </w:r>
       <w:r>
         <w:rPr>
+          <w:rFonts w:ascii="Times New Roman" w:hAnsi="Times New Roman" w:cs="Times New Roman"/>
           <w:lang w:val="en-US"/>
         </w:rPr>
         <w:t xml:space="preserve"> (Diameter AT, Rubber, Length L AT, etc.)</w:t>
       </w:r>
       <w:r>
         <w:rPr>
+          <w:rFonts w:ascii="Times New Roman" w:hAnsi="Times New Roman" w:cs="Times New Roman"/>
           <w:lang w:val="en-US"/>
         </w:rPr>
         <w:t xml:space="preserve">. </w:t>
       </w:r>
       <w:r>
         <w:rPr>
+          <w:rFonts w:ascii="Times New Roman" w:hAnsi="Times New Roman" w:cs="Times New Roman"/>
           <w:b/>
           <w:bCs/>
           <w:lang w:val="en-US"/>
@@ -10665,6 +10933,7 @@
       </w:r>
       <w:r>
         <w:rPr>
+          <w:rFonts w:ascii="Times New Roman" w:hAnsi="Times New Roman" w:cs="Times New Roman"/>
           <w:b/>
           <w:bCs/>
           <w:lang w:val="en-US"/>
@@ -10673,6 +10942,7 @@
       </w:r>
       <w:r>
         <w:rPr>
+          <w:rFonts w:ascii="Times New Roman" w:hAnsi="Times New Roman" w:cs="Times New Roman"/>
           <w:b/>
           <w:bCs/>
           <w:lang w:val="en-US"/>
@@ -10681,6 +10951,7 @@
       </w:r>
       <w:r>
         <w:rPr>
+          <w:rFonts w:ascii="Times New Roman" w:hAnsi="Times New Roman" w:cs="Times New Roman"/>
           <w:lang w:val="en-US"/>
         </w:rPr>
         <w:t xml:space="preserve"> (e.g., on row 8., a part with article number 123.456.789 has Rubber=5. On row 16., another part with the same article number 123.456.789 has Rubber=26. These two parts will be merged into one with Rubber=26)</w:t>
@@ -10694,11 +10965,13 @@
           <w:numId w:val="28"/>
         </w:numPr>
         <w:rPr>
-          <w:lang w:val="en-US"/>
-        </w:rPr>
-      </w:pPr>
-      <w:r>
-        <w:rPr>
+          <w:rFonts w:ascii="Times New Roman" w:hAnsi="Times New Roman" w:cs="Times New Roman"/>
+          <w:lang w:val="en-US"/>
+        </w:rPr>
+      </w:pPr>
+      <w:r>
+        <w:rPr>
+          <w:rFonts w:ascii="Times New Roman" w:hAnsi="Times New Roman" w:cs="Times New Roman"/>
           <w:b/>
           <w:bCs/>
           <w:lang w:val="en-US"/>
@@ -10707,6 +10980,7 @@
       </w:r>
       <w:r>
         <w:rPr>
+          <w:rFonts w:ascii="Times New Roman" w:hAnsi="Times New Roman" w:cs="Times New Roman"/>
           <w:b/>
           <w:bCs/>
           <w:lang w:val="en-US"/>
@@ -10715,18 +10989,21 @@
       </w:r>
       <w:r>
         <w:rPr>
+          <w:rFonts w:ascii="Times New Roman" w:hAnsi="Times New Roman" w:cs="Times New Roman"/>
           <w:lang w:val="en-US"/>
         </w:rPr>
         <w:t>, the process is similar</w:t>
       </w:r>
       <w:r>
         <w:rPr>
+          <w:rFonts w:ascii="Times New Roman" w:hAnsi="Times New Roman" w:cs="Times New Roman"/>
           <w:lang w:val="en-US"/>
         </w:rPr>
         <w:t xml:space="preserve">, </w:t>
       </w:r>
       <w:r>
         <w:rPr>
+          <w:rFonts w:ascii="Times New Roman" w:hAnsi="Times New Roman" w:cs="Times New Roman"/>
           <w:b/>
           <w:bCs/>
           <w:lang w:val="en-US"/>
@@ -10735,6 +11012,7 @@
       </w:r>
       <w:r>
         <w:rPr>
+          <w:rFonts w:ascii="Times New Roman" w:hAnsi="Times New Roman" w:cs="Times New Roman"/>
           <w:b/>
           <w:bCs/>
           <w:lang w:val="en-US"/>
@@ -10743,6 +11021,7 @@
       </w:r>
       <w:r>
         <w:rPr>
+          <w:rFonts w:ascii="Times New Roman" w:hAnsi="Times New Roman" w:cs="Times New Roman"/>
           <w:b/>
           <w:bCs/>
           <w:lang w:val="en-US"/>
@@ -10751,6 +11030,7 @@
       </w:r>
       <w:r>
         <w:rPr>
+          <w:rFonts w:ascii="Times New Roman" w:hAnsi="Times New Roman" w:cs="Times New Roman"/>
           <w:b/>
           <w:bCs/>
           <w:lang w:val="en-US"/>
@@ -10759,54 +11039,56 @@
       </w:r>
       <w:r>
         <w:rPr>
+          <w:rFonts w:ascii="Times New Roman" w:hAnsi="Times New Roman" w:cs="Times New Roman"/>
+          <w:lang w:val="en-US"/>
+        </w:rPr>
+        <w:t xml:space="preserve"> (e.g., on row 8., a part with</w:t>
+      </w:r>
+      <w:r>
+        <w:rPr>
+          <w:rFonts w:ascii="Times New Roman" w:hAnsi="Times New Roman" w:cs="Times New Roman"/>
           <w:lang w:val="en-US"/>
         </w:rPr>
         <w:t xml:space="preserve"> </w:t>
       </w:r>
       <w:r>
         <w:rPr>
-          <w:lang w:val="en-US"/>
-        </w:rPr>
-        <w:t>(e.g., on row 8., a part with</w:t>
-      </w:r>
-      <w:r>
-        <w:rPr>
-          <w:lang w:val="en-US"/>
-        </w:rPr>
-        <w:t xml:space="preserve"> </w:t>
-      </w:r>
-      <w:r>
-        <w:rPr>
+          <w:rFonts w:ascii="Times New Roman" w:hAnsi="Times New Roman" w:cs="Times New Roman"/>
           <w:lang w:val="en-US"/>
         </w:rPr>
         <w:t>article number 123.456.789 has Rubber=5. On row 16., another part with the same article number 123.456.789 has Rubber=26. In another file imported after this</w:t>
       </w:r>
       <w:r>
         <w:rPr>
+          <w:rFonts w:ascii="Times New Roman" w:hAnsi="Times New Roman" w:cs="Times New Roman"/>
           <w:lang w:val="en-US"/>
         </w:rPr>
         <w:t xml:space="preserve"> file</w:t>
       </w:r>
       <w:r>
         <w:rPr>
+          <w:rFonts w:ascii="Times New Roman" w:hAnsi="Times New Roman" w:cs="Times New Roman"/>
           <w:lang w:val="en-US"/>
         </w:rPr>
         <w:t>. On row 2.</w:t>
       </w:r>
       <w:r>
         <w:rPr>
+          <w:rFonts w:ascii="Times New Roman" w:hAnsi="Times New Roman" w:cs="Times New Roman"/>
           <w:lang w:val="en-US"/>
         </w:rPr>
         <w:t>,</w:t>
       </w:r>
       <w:r>
         <w:rPr>
+          <w:rFonts w:ascii="Times New Roman" w:hAnsi="Times New Roman" w:cs="Times New Roman"/>
           <w:lang w:val="en-US"/>
         </w:rPr>
         <w:t xml:space="preserve"> a part with the same article number 123.456.789 has Rubber 14. These three parts will be merged into one with Rubber=14)</w:t>
       </w:r>
       <w:r>
         <w:rPr>
+          <w:rFonts w:ascii="Times New Roman" w:hAnsi="Times New Roman" w:cs="Times New Roman"/>
           <w:lang w:val="en-US"/>
         </w:rPr>
         <w:t>.</w:t>
@@ -10826,7 +11108,6 @@
           <w:rFonts w:cs="Times New Roman"/>
           <w:lang w:val="en-US"/>
         </w:rPr>
-        <w:lastRenderedPageBreak/>
         <w:t>Handling errors</w:t>
       </w:r>
       <w:bookmarkEnd w:id="52"/>
@@ -10907,6 +11188,7 @@
           <w:rFonts w:ascii="Times New Roman" w:hAnsi="Times New Roman" w:cs="Times New Roman"/>
           <w:lang w:val="en-US"/>
         </w:rPr>
+        <w:lastRenderedPageBreak/>
         <w:t>Check</w:t>
       </w:r>
       <w:r>

</xml_diff>